<commit_message>
Assignment #5 : Report
- dicussions made
-todo : domain model, screenshots
</commit_message>
<xml_diff>
--- a/docs/Assignment-5 #report.docx
+++ b/docs/Assignment-5 #report.docx
@@ -446,115 +446,6 @@
           <w:szCs w:val="24"/>
         </w:rPr>
       </w:pPr>
-      <w:r>
-        <w:rPr>
-          <w:rFonts w:ascii="Times New Roman" w:hAnsi="Times New Roman" w:cs="Times New Roman"/>
-          <w:color w:val="000000"/>
-          <w:sz w:val="24"/>
-          <w:szCs w:val="24"/>
-        </w:rPr>
-        <w:t xml:space="preserve">The focus of this assignment is to apply the information we have learned regarding the use of synchronization in the Java programming language to ensure that access to our shared resources are indeed thread-safe. Specifically, we will be examining how Java implements the following patterns: </w:t>
-      </w:r>
-      <w:r>
-        <w:rPr>
-          <w:rFonts w:ascii="Times New Roman" w:hAnsi="Times New Roman" w:cs="Times New Roman"/>
-          <w:b/>
-          <w:bCs/>
-          <w:color w:val="000000"/>
-          <w:sz w:val="24"/>
-          <w:szCs w:val="24"/>
-        </w:rPr>
-        <w:t>Monitor Object</w:t>
-      </w:r>
-      <w:r>
-        <w:rPr>
-          <w:rFonts w:ascii="Times New Roman" w:hAnsi="Times New Roman" w:cs="Times New Roman"/>
-          <w:color w:val="000000"/>
-          <w:sz w:val="24"/>
-          <w:szCs w:val="24"/>
-        </w:rPr>
-        <w:t xml:space="preserve">, </w:t>
-      </w:r>
-      <w:r>
-        <w:rPr>
-          <w:rFonts w:ascii="Times New Roman" w:hAnsi="Times New Roman" w:cs="Times New Roman"/>
-          <w:b/>
-          <w:bCs/>
-          <w:color w:val="000000"/>
-          <w:sz w:val="24"/>
-          <w:szCs w:val="24"/>
-        </w:rPr>
-        <w:t>Future</w:t>
-      </w:r>
-      <w:r>
-        <w:rPr>
-          <w:rFonts w:ascii="Times New Roman" w:hAnsi="Times New Roman" w:cs="Times New Roman"/>
-          <w:color w:val="000000"/>
-          <w:sz w:val="24"/>
-          <w:szCs w:val="24"/>
-        </w:rPr>
-        <w:t xml:space="preserve">, </w:t>
-      </w:r>
-      <w:r>
-        <w:rPr>
-          <w:rFonts w:ascii="Times New Roman" w:hAnsi="Times New Roman" w:cs="Times New Roman"/>
-          <w:b/>
-          <w:bCs/>
-          <w:color w:val="000000"/>
-          <w:sz w:val="24"/>
-          <w:szCs w:val="24"/>
-        </w:rPr>
-        <w:t>Guarded Suspension</w:t>
-      </w:r>
-      <w:r>
-        <w:rPr>
-          <w:rFonts w:ascii="Times New Roman" w:hAnsi="Times New Roman" w:cs="Times New Roman"/>
-          <w:color w:val="000000"/>
-          <w:sz w:val="24"/>
-          <w:szCs w:val="24"/>
-        </w:rPr>
-        <w:t xml:space="preserve">, </w:t>
-      </w:r>
-      <w:r>
-        <w:rPr>
-          <w:rFonts w:ascii="Times New Roman" w:hAnsi="Times New Roman" w:cs="Times New Roman"/>
-          <w:b/>
-          <w:bCs/>
-          <w:color w:val="000000"/>
-          <w:sz w:val="24"/>
-          <w:szCs w:val="24"/>
-        </w:rPr>
-        <w:t>Scoped Locking</w:t>
-      </w:r>
-      <w:r>
-        <w:rPr>
-          <w:rFonts w:ascii="Times New Roman" w:hAnsi="Times New Roman" w:cs="Times New Roman"/>
-          <w:color w:val="000000"/>
-          <w:sz w:val="24"/>
-          <w:szCs w:val="24"/>
-        </w:rPr>
-        <w:t xml:space="preserve">, and </w:t>
-      </w:r>
-      <w:r>
-        <w:rPr>
-          <w:rFonts w:ascii="Times New Roman" w:hAnsi="Times New Roman" w:cs="Times New Roman"/>
-          <w:b/>
-          <w:bCs/>
-          <w:color w:val="000000"/>
-          <w:sz w:val="24"/>
-          <w:szCs w:val="24"/>
-        </w:rPr>
-        <w:t>Thread-Safe Interface</w:t>
-      </w:r>
-      <w:r>
-        <w:rPr>
-          <w:rFonts w:ascii="Times New Roman" w:hAnsi="Times New Roman" w:cs="Times New Roman"/>
-          <w:color w:val="000000"/>
-          <w:sz w:val="24"/>
-          <w:szCs w:val="24"/>
-        </w:rPr>
-        <w:t xml:space="preserve">. Your job is to make use of the various Java defined constructs to accomplish this thread-safety within our application. As part of this assignment you will need to make sure that your application now makes use of the MySQL database that has been setup for us to use on: (in-csci-rrpc01.cs.iupui.edu). In addition, as this will be the last assignment for the semester, you are expected to fully complete all of the required functions as outlined in the project specifications. You should use good design practices, principles, and patterns, when applicable, to accomplish this. This final submission should be a polished product and something that should be proud of. </w:t>
-      </w:r>
     </w:p>
     <w:p>
       <w:pPr>
@@ -569,6 +460,115 @@
           <w:szCs w:val="24"/>
         </w:rPr>
       </w:pPr>
+      <w:r>
+        <w:rPr>
+          <w:rFonts w:ascii="Times New Roman" w:hAnsi="Times New Roman" w:cs="Times New Roman"/>
+          <w:color w:val="000000"/>
+          <w:sz w:val="24"/>
+          <w:szCs w:val="24"/>
+        </w:rPr>
+        <w:t xml:space="preserve">The focus of this assignment is to apply the information we have learned regarding the use of synchronization in the Java programming language to ensure that access to our shared resources are indeed thread-safe. Specifically, we will be examining how Java implements the following patterns: </w:t>
+      </w:r>
+      <w:r>
+        <w:rPr>
+          <w:rFonts w:ascii="Times New Roman" w:hAnsi="Times New Roman" w:cs="Times New Roman"/>
+          <w:b/>
+          <w:bCs/>
+          <w:color w:val="000000"/>
+          <w:sz w:val="24"/>
+          <w:szCs w:val="24"/>
+        </w:rPr>
+        <w:t>Monitor Object</w:t>
+      </w:r>
+      <w:r>
+        <w:rPr>
+          <w:rFonts w:ascii="Times New Roman" w:hAnsi="Times New Roman" w:cs="Times New Roman"/>
+          <w:color w:val="000000"/>
+          <w:sz w:val="24"/>
+          <w:szCs w:val="24"/>
+        </w:rPr>
+        <w:t xml:space="preserve">, </w:t>
+      </w:r>
+      <w:r>
+        <w:rPr>
+          <w:rFonts w:ascii="Times New Roman" w:hAnsi="Times New Roman" w:cs="Times New Roman"/>
+          <w:b/>
+          <w:bCs/>
+          <w:color w:val="000000"/>
+          <w:sz w:val="24"/>
+          <w:szCs w:val="24"/>
+        </w:rPr>
+        <w:t>Future</w:t>
+      </w:r>
+      <w:r>
+        <w:rPr>
+          <w:rFonts w:ascii="Times New Roman" w:hAnsi="Times New Roman" w:cs="Times New Roman"/>
+          <w:color w:val="000000"/>
+          <w:sz w:val="24"/>
+          <w:szCs w:val="24"/>
+        </w:rPr>
+        <w:t xml:space="preserve">, </w:t>
+      </w:r>
+      <w:r>
+        <w:rPr>
+          <w:rFonts w:ascii="Times New Roman" w:hAnsi="Times New Roman" w:cs="Times New Roman"/>
+          <w:b/>
+          <w:bCs/>
+          <w:color w:val="000000"/>
+          <w:sz w:val="24"/>
+          <w:szCs w:val="24"/>
+        </w:rPr>
+        <w:t>Guarded Suspension</w:t>
+      </w:r>
+      <w:r>
+        <w:rPr>
+          <w:rFonts w:ascii="Times New Roman" w:hAnsi="Times New Roman" w:cs="Times New Roman"/>
+          <w:color w:val="000000"/>
+          <w:sz w:val="24"/>
+          <w:szCs w:val="24"/>
+        </w:rPr>
+        <w:t xml:space="preserve">, </w:t>
+      </w:r>
+      <w:r>
+        <w:rPr>
+          <w:rFonts w:ascii="Times New Roman" w:hAnsi="Times New Roman" w:cs="Times New Roman"/>
+          <w:b/>
+          <w:bCs/>
+          <w:color w:val="000000"/>
+          <w:sz w:val="24"/>
+          <w:szCs w:val="24"/>
+        </w:rPr>
+        <w:t>Scoped Locking</w:t>
+      </w:r>
+      <w:r>
+        <w:rPr>
+          <w:rFonts w:ascii="Times New Roman" w:hAnsi="Times New Roman" w:cs="Times New Roman"/>
+          <w:color w:val="000000"/>
+          <w:sz w:val="24"/>
+          <w:szCs w:val="24"/>
+        </w:rPr>
+        <w:t xml:space="preserve">, and </w:t>
+      </w:r>
+      <w:r>
+        <w:rPr>
+          <w:rFonts w:ascii="Times New Roman" w:hAnsi="Times New Roman" w:cs="Times New Roman"/>
+          <w:b/>
+          <w:bCs/>
+          <w:color w:val="000000"/>
+          <w:sz w:val="24"/>
+          <w:szCs w:val="24"/>
+        </w:rPr>
+        <w:t>Thread-Safe Interface</w:t>
+      </w:r>
+      <w:r>
+        <w:rPr>
+          <w:rFonts w:ascii="Times New Roman" w:hAnsi="Times New Roman" w:cs="Times New Roman"/>
+          <w:color w:val="000000"/>
+          <w:sz w:val="24"/>
+          <w:szCs w:val="24"/>
+        </w:rPr>
+        <w:t xml:space="preserve">. Your job is to make use of the various Java defined constructs to accomplish this thread-safety within our application. As part of this assignment you will need to make sure that your application now makes use of the MySQL database that has been setup for us to use on: (in-csci-rrpc01.cs.iupui.edu). In addition, as this will be the last assignment for the semester, you are expected to fully complete all of the required functions as outlined in the project specifications. You should use good design practices, principles, and patterns, when applicable, to accomplish this. This final submission should be a polished product and something that should be proud of. </w:t>
+      </w:r>
     </w:p>
     <w:p>
       <w:pPr>
@@ -583,15 +583,43 @@
           <w:szCs w:val="24"/>
         </w:rPr>
       </w:pPr>
-      <w:r>
+    </w:p>
+    <w:p>
+      <w:pPr>
+        <w:autoSpaceDE w:val="0"/>
+        <w:autoSpaceDN w:val="0"/>
+        <w:adjustRightInd w:val="0"/>
+        <w:spacing w:after="0" w:line="240" w:lineRule="auto"/>
         <w:rPr>
           <w:rFonts w:ascii="Times New Roman" w:hAnsi="Times New Roman" w:cs="Times New Roman"/>
           <w:color w:val="000000"/>
           <w:sz w:val="24"/>
           <w:szCs w:val="24"/>
         </w:rPr>
+      </w:pPr>
+      <w:r>
+        <w:rPr>
+          <w:rFonts w:ascii="Times New Roman" w:hAnsi="Times New Roman" w:cs="Times New Roman"/>
+          <w:color w:val="000000"/>
+          <w:sz w:val="24"/>
+          <w:szCs w:val="24"/>
+        </w:rPr>
         <w:t xml:space="preserve">For this assignment we will make use of the following machines (listed on this page) to demonstrate the role of synchronization and the functionality of your application in a concurrent environment. Your server should demonstrate the ability to handle multiple concurrent requests from different clients. These clients should be able to run on any of the given machines and should locate the server running on a given machine. For this assignment we will, again, make the assumption that there is only ever one server but many clients. All of the other requirements are still valid. Any updates to your design should be reflected in your domain model, software architectural model, and a discussion of these new design decisions as part of your report. This final report should contain a complete overview and all proper documentation related to the creation of this application and the ongoing work we have done this semester. </w:t>
       </w:r>
+    </w:p>
+    <w:p>
+      <w:pPr>
+        <w:autoSpaceDE w:val="0"/>
+        <w:autoSpaceDN w:val="0"/>
+        <w:adjustRightInd w:val="0"/>
+        <w:spacing w:after="0" w:line="240" w:lineRule="auto"/>
+        <w:rPr>
+          <w:rFonts w:ascii="Times New Roman" w:hAnsi="Times New Roman" w:cs="Times New Roman"/>
+          <w:color w:val="000000"/>
+          <w:sz w:val="24"/>
+          <w:szCs w:val="24"/>
+        </w:rPr>
+      </w:pPr>
     </w:p>
     <w:p>
       <w:pPr>
@@ -1346,16 +1374,7 @@
           <w:sz w:val="24"/>
           <w:szCs w:val="24"/>
         </w:rPr>
-        <w:t>Remove</w:t>
-      </w:r>
-      <w:r>
-        <w:rPr>
-          <w:rFonts w:ascii="Times New Roman" w:hAnsi="Times New Roman" w:cs="Times New Roman"/>
-          <w:b/>
-          <w:sz w:val="24"/>
-          <w:szCs w:val="24"/>
-        </w:rPr>
-        <w:t xml:space="preserve"> Product</w:t>
+        <w:t>Remove Product</w:t>
       </w:r>
     </w:p>
     <w:p>
@@ -2262,8 +2281,8 @@
         <w:rPr>
           <w:rStyle w:val="Heading4Char"/>
           <w:rFonts w:ascii="Times New Roman" w:hAnsi="Times New Roman" w:cs="Times New Roman"/>
-          <w:b/>
           <w:i w:val="0"/>
+          <w:color w:val="auto"/>
           <w:sz w:val="24"/>
           <w:szCs w:val="24"/>
         </w:rPr>
@@ -2272,15 +2291,478 @@
         <w:rPr>
           <w:rStyle w:val="Heading4Char"/>
           <w:rFonts w:ascii="Times New Roman" w:hAnsi="Times New Roman" w:cs="Times New Roman"/>
-          <w:b/>
           <w:i w:val="0"/>
-          <w:sz w:val="24"/>
-          <w:szCs w:val="24"/>
+          <w:color w:val="auto"/>
+          <w:sz w:val="24"/>
+          <w:szCs w:val="24"/>
+        </w:rPr>
+        <w:t>We cannot synchronize on methods as synchronizing methods will affect the performance, since no 2 customer threads will be able to access the method, even though they are trying to buy different products. We cannot stop a customer from buying a television, just because some other customer is purchasing a phone at the same time. We should only try to avoid situations where both of them are trying to purchase the same product. To allow customers to purchase concurrently when the products they are purchasing are not same, we shouldn’t synchronize on methods.</w:t>
+      </w:r>
+    </w:p>
+    <w:p>
+      <w:pPr>
+        <w:jc w:val="both"/>
+        <w:rPr>
+          <w:rStyle w:val="Heading4Char"/>
+          <w:rFonts w:ascii="Times New Roman" w:hAnsi="Times New Roman" w:cs="Times New Roman"/>
+          <w:i w:val="0"/>
+          <w:color w:val="auto"/>
+          <w:sz w:val="24"/>
+          <w:szCs w:val="24"/>
+        </w:rPr>
+      </w:pPr>
+      <w:r>
+        <w:rPr>
+          <w:rStyle w:val="Heading4Char"/>
+          <w:rFonts w:ascii="Times New Roman" w:hAnsi="Times New Roman" w:cs="Times New Roman"/>
+          <w:i w:val="0"/>
+          <w:color w:val="auto"/>
+          <w:sz w:val="24"/>
+          <w:szCs w:val="24"/>
+        </w:rPr>
+        <w:t xml:space="preserve">Since we can’t synchronize methods, we will use synchronized block. </w:t>
+      </w:r>
+      <w:r>
+        <w:rPr>
+          <w:rStyle w:val="Heading4Char"/>
+          <w:rFonts w:ascii="Times New Roman" w:hAnsi="Times New Roman" w:cs="Times New Roman"/>
+          <w:i w:val="0"/>
+          <w:color w:val="auto"/>
+          <w:sz w:val="24"/>
+          <w:szCs w:val="24"/>
+        </w:rPr>
+        <w:t xml:space="preserve">We will synchronize </w:t>
+      </w:r>
+      <w:r>
+        <w:rPr>
+          <w:rStyle w:val="Heading4Char"/>
+          <w:rFonts w:ascii="Times New Roman" w:hAnsi="Times New Roman" w:cs="Times New Roman"/>
+          <w:i w:val="0"/>
+          <w:color w:val="auto"/>
+          <w:sz w:val="24"/>
+          <w:szCs w:val="24"/>
+        </w:rPr>
+        <w:t xml:space="preserve">that block which has critical portion. We will synchronize this block </w:t>
+      </w:r>
+      <w:r>
+        <w:rPr>
+          <w:rStyle w:val="Heading4Char"/>
+          <w:rFonts w:ascii="Times New Roman" w:hAnsi="Times New Roman" w:cs="Times New Roman"/>
+          <w:i w:val="0"/>
+          <w:color w:val="auto"/>
+          <w:sz w:val="24"/>
+          <w:szCs w:val="24"/>
+        </w:rPr>
+        <w:t xml:space="preserve">on a monitor object which we would like to lock the block on. Hence we will trying to synchronize it on product id. By doing this we can implementing monitor object, scoped-locking which are required for this method. Future pattern can be used by displaying </w:t>
+      </w:r>
+      <w:r>
+        <w:rPr>
+          <w:rStyle w:val="Heading4Char"/>
+          <w:rFonts w:ascii="Times New Roman" w:hAnsi="Times New Roman" w:cs="Times New Roman"/>
+          <w:i w:val="0"/>
+          <w:color w:val="auto"/>
+          <w:sz w:val="24"/>
+          <w:szCs w:val="24"/>
+        </w:rPr>
+        <w:t>a</w:t>
+      </w:r>
+      <w:r>
+        <w:rPr>
+          <w:rStyle w:val="Heading4Char"/>
+          <w:rFonts w:ascii="Times New Roman" w:hAnsi="Times New Roman" w:cs="Times New Roman"/>
+          <w:i w:val="0"/>
+          <w:color w:val="auto"/>
+          <w:sz w:val="24"/>
+          <w:szCs w:val="24"/>
+        </w:rPr>
+        <w:t xml:space="preserve"> notice for </w:t>
+      </w:r>
+      <w:r>
+        <w:rPr>
+          <w:rStyle w:val="Heading4Char"/>
+          <w:rFonts w:ascii="Times New Roman" w:hAnsi="Times New Roman" w:cs="Times New Roman"/>
+          <w:i w:val="0"/>
+          <w:color w:val="auto"/>
+          <w:sz w:val="24"/>
+          <w:szCs w:val="24"/>
+        </w:rPr>
+        <w:t xml:space="preserve">assuring </w:t>
+      </w:r>
+      <w:r>
+        <w:rPr>
+          <w:rStyle w:val="Heading4Char"/>
+          <w:rFonts w:ascii="Times New Roman" w:hAnsi="Times New Roman" w:cs="Times New Roman"/>
+          <w:i w:val="0"/>
+          <w:color w:val="auto"/>
+          <w:sz w:val="24"/>
+          <w:szCs w:val="24"/>
+        </w:rPr>
+        <w:t>a user that his/her</w:t>
+      </w:r>
+      <w:r>
+        <w:rPr>
+          <w:rStyle w:val="Heading4Char"/>
+          <w:rFonts w:ascii="Times New Roman" w:hAnsi="Times New Roman" w:cs="Times New Roman"/>
+          <w:i w:val="0"/>
+          <w:color w:val="auto"/>
+          <w:sz w:val="24"/>
+          <w:szCs w:val="24"/>
+        </w:rPr>
+        <w:t xml:space="preserve"> process is being </w:t>
+      </w:r>
+      <w:r>
+        <w:rPr>
+          <w:rStyle w:val="Heading4Char"/>
+          <w:rFonts w:ascii="Times New Roman" w:hAnsi="Times New Roman" w:cs="Times New Roman"/>
+          <w:i w:val="0"/>
+          <w:color w:val="auto"/>
+          <w:sz w:val="24"/>
+          <w:szCs w:val="24"/>
+        </w:rPr>
+        <w:t>put forward and</w:t>
+      </w:r>
+      <w:r>
+        <w:rPr>
+          <w:rStyle w:val="Heading4Char"/>
+          <w:rFonts w:ascii="Times New Roman" w:hAnsi="Times New Roman" w:cs="Times New Roman"/>
+          <w:i w:val="0"/>
+          <w:color w:val="auto"/>
+          <w:sz w:val="24"/>
+          <w:szCs w:val="24"/>
+        </w:rPr>
+        <w:t xml:space="preserve"> will be processed soon, this </w:t>
+      </w:r>
+      <w:r>
+        <w:rPr>
+          <w:rStyle w:val="Heading4Char"/>
+          <w:rFonts w:ascii="Times New Roman" w:hAnsi="Times New Roman" w:cs="Times New Roman"/>
+          <w:i w:val="0"/>
+          <w:color w:val="auto"/>
+          <w:sz w:val="24"/>
+          <w:szCs w:val="24"/>
+        </w:rPr>
+        <w:t xml:space="preserve">pattern </w:t>
+      </w:r>
+      <w:r>
+        <w:rPr>
+          <w:rStyle w:val="Heading4Char"/>
+          <w:rFonts w:ascii="Times New Roman" w:hAnsi="Times New Roman" w:cs="Times New Roman"/>
+          <w:i w:val="0"/>
+          <w:color w:val="auto"/>
+          <w:sz w:val="24"/>
+          <w:szCs w:val="24"/>
+        </w:rPr>
+        <w:t xml:space="preserve">can we used where these synchronized </w:t>
+      </w:r>
+      <w:r>
+        <w:rPr>
+          <w:rStyle w:val="Heading4Char"/>
+          <w:rFonts w:ascii="Times New Roman" w:hAnsi="Times New Roman" w:cs="Times New Roman"/>
+          <w:i w:val="0"/>
+          <w:color w:val="auto"/>
+          <w:sz w:val="24"/>
+          <w:szCs w:val="24"/>
+        </w:rPr>
+        <w:lastRenderedPageBreak/>
+        <w:t>methods are being called, since one method cannot execute when a lock is placed by the other.</w:t>
+      </w:r>
+      <w:r>
+        <w:rPr>
+          <w:rStyle w:val="Heading4Char"/>
+          <w:rFonts w:ascii="Times New Roman" w:hAnsi="Times New Roman" w:cs="Times New Roman"/>
+          <w:i w:val="0"/>
+          <w:color w:val="auto"/>
+          <w:sz w:val="24"/>
+          <w:szCs w:val="24"/>
+        </w:rPr>
+        <w:t xml:space="preserve"> Hence future pattern will be helpful here to do some useful work while that is being processed. </w:t>
+      </w:r>
+    </w:p>
+    <w:p>
+      <w:pPr>
+        <w:spacing w:after="0" w:line="240" w:lineRule="auto"/>
+        <w:jc w:val="both"/>
+        <w:rPr>
+          <w:rFonts w:ascii="Times New Roman" w:eastAsia="Times New Roman" w:hAnsi="Times New Roman" w:cs="Times New Roman"/>
+          <w:sz w:val="25"/>
+          <w:szCs w:val="25"/>
+        </w:rPr>
+      </w:pPr>
+      <w:r>
+        <w:rPr>
+          <w:rFonts w:ascii="Times New Roman" w:eastAsia="Times New Roman" w:hAnsi="Times New Roman" w:cs="Times New Roman"/>
+          <w:sz w:val="25"/>
+          <w:szCs w:val="25"/>
+        </w:rPr>
+        <w:t>The Thread-safe Interface pattern ensures that intra-co</w:t>
+      </w:r>
+      <w:r>
+        <w:rPr>
+          <w:rFonts w:ascii="Times New Roman" w:eastAsia="Times New Roman" w:hAnsi="Times New Roman" w:cs="Times New Roman"/>
+          <w:sz w:val="25"/>
+          <w:szCs w:val="25"/>
+        </w:rPr>
+        <w:t>mponent method calls avoid self-</w:t>
+      </w:r>
+      <w:r>
+        <w:rPr>
+          <w:rFonts w:ascii="Times New Roman" w:eastAsia="Times New Roman" w:hAnsi="Times New Roman" w:cs="Times New Roman"/>
+          <w:sz w:val="25"/>
+          <w:szCs w:val="25"/>
+        </w:rPr>
+        <w:t>deadlock and minimize</w:t>
+      </w:r>
+      <w:r>
+        <w:rPr>
+          <w:rFonts w:ascii="Times New Roman" w:eastAsia="Times New Roman" w:hAnsi="Times New Roman" w:cs="Times New Roman"/>
+          <w:sz w:val="25"/>
+          <w:szCs w:val="25"/>
         </w:rPr>
         <w:t xml:space="preserve"> </w:t>
       </w:r>
       <w:r>
         <w:rPr>
+          <w:rFonts w:ascii="Times New Roman" w:eastAsia="Times New Roman" w:hAnsi="Times New Roman" w:cs="Times New Roman"/>
+          <w:sz w:val="25"/>
+          <w:szCs w:val="25"/>
+        </w:rPr>
+        <w:t xml:space="preserve">locking </w:t>
+      </w:r>
+      <w:r>
+        <w:rPr>
+          <w:rFonts w:ascii="Times New Roman" w:eastAsia="Times New Roman" w:hAnsi="Times New Roman" w:cs="Times New Roman"/>
+          <w:sz w:val="25"/>
+          <w:szCs w:val="25"/>
+        </w:rPr>
+        <w:t>overhead</w:t>
+      </w:r>
+      <w:r>
+        <w:rPr>
+          <w:rFonts w:ascii="Times New Roman" w:eastAsia="Times New Roman" w:hAnsi="Times New Roman" w:cs="Times New Roman"/>
+          <w:sz w:val="25"/>
+          <w:szCs w:val="25"/>
+        </w:rPr>
+        <w:t xml:space="preserve"> [</w:t>
+      </w:r>
+      <w:r>
+        <w:rPr>
+          <w:rFonts w:ascii="Times New Roman" w:eastAsia="Times New Roman" w:hAnsi="Times New Roman" w:cs="Times New Roman"/>
+          <w:sz w:val="25"/>
+          <w:szCs w:val="25"/>
+        </w:rPr>
+        <w:t>2]</w:t>
+      </w:r>
+      <w:r>
+        <w:rPr>
+          <w:rFonts w:ascii="Times New Roman" w:eastAsia="Times New Roman" w:hAnsi="Times New Roman" w:cs="Times New Roman"/>
+          <w:sz w:val="25"/>
+          <w:szCs w:val="25"/>
+        </w:rPr>
+        <w:t>.</w:t>
+      </w:r>
+      <w:r>
+        <w:rPr>
+          <w:rFonts w:ascii="Times New Roman" w:eastAsia="Times New Roman" w:hAnsi="Times New Roman" w:cs="Times New Roman"/>
+          <w:sz w:val="25"/>
+          <w:szCs w:val="25"/>
+        </w:rPr>
+        <w:t xml:space="preserve"> There are scenarios where one method will acquire a </w:t>
+      </w:r>
+      <w:r>
+        <w:rPr>
+          <w:rFonts w:ascii="Times New Roman" w:eastAsia="Times New Roman" w:hAnsi="Times New Roman" w:cs="Times New Roman"/>
+          <w:sz w:val="25"/>
+          <w:szCs w:val="25"/>
+        </w:rPr>
+        <w:t>lock and</w:t>
+      </w:r>
+      <w:r>
+        <w:rPr>
+          <w:rFonts w:ascii="Times New Roman" w:eastAsia="Times New Roman" w:hAnsi="Times New Roman" w:cs="Times New Roman"/>
+          <w:sz w:val="25"/>
+          <w:szCs w:val="25"/>
+        </w:rPr>
+        <w:t xml:space="preserve"> then calls another method that tries to </w:t>
+      </w:r>
+      <w:r>
+        <w:rPr>
+          <w:rFonts w:ascii="Times New Roman" w:eastAsia="Times New Roman" w:hAnsi="Times New Roman" w:cs="Times New Roman"/>
+          <w:sz w:val="25"/>
+          <w:szCs w:val="25"/>
+        </w:rPr>
+        <w:t>reacquire the same lock. This leads to a self-deadlock situation. To avoid this we have synchronize methods on outer boundaries on implementation and avoid synchronizing the inner methods.</w:t>
+      </w:r>
+      <w:r>
+        <w:rPr>
+          <w:rFonts w:ascii="Times New Roman" w:eastAsia="Times New Roman" w:hAnsi="Times New Roman" w:cs="Times New Roman"/>
+          <w:sz w:val="25"/>
+          <w:szCs w:val="25"/>
+        </w:rPr>
+        <w:t xml:space="preserve"> We achieved this by pushing acquiring and releasing of locking to outer-boundary methods. </w:t>
+      </w:r>
+      <w:r>
+        <w:rPr>
+          <w:rFonts w:ascii="Times New Roman" w:eastAsia="Times New Roman" w:hAnsi="Times New Roman" w:cs="Times New Roman"/>
+          <w:sz w:val="25"/>
+          <w:szCs w:val="25"/>
+        </w:rPr>
+        <w:t>We made sure that no database read and write operations are inside the code where acquiring and releasing of lock is done.</w:t>
+      </w:r>
+    </w:p>
+    <w:p>
+      <w:pPr>
+        <w:spacing w:after="0" w:line="240" w:lineRule="auto"/>
+        <w:jc w:val="both"/>
+        <w:rPr>
+          <w:rFonts w:ascii="Times New Roman" w:eastAsia="Times New Roman" w:hAnsi="Times New Roman" w:cs="Times New Roman"/>
+          <w:sz w:val="25"/>
+          <w:szCs w:val="25"/>
+        </w:rPr>
+      </w:pPr>
+    </w:p>
+    <w:p>
+      <w:pPr>
+        <w:spacing w:after="0" w:line="240" w:lineRule="auto"/>
+        <w:jc w:val="both"/>
+        <w:rPr>
+          <w:rFonts w:ascii="Times New Roman" w:eastAsia="Times New Roman" w:hAnsi="Times New Roman" w:cs="Times New Roman"/>
+          <w:sz w:val="25"/>
+          <w:szCs w:val="25"/>
+        </w:rPr>
+      </w:pPr>
+      <w:r>
+        <w:rPr>
+          <w:rFonts w:ascii="Times New Roman" w:eastAsia="Times New Roman" w:hAnsi="Times New Roman" w:cs="Times New Roman"/>
+          <w:sz w:val="25"/>
+          <w:szCs w:val="25"/>
+        </w:rPr>
+        <w:t>As mentioned before since the monitor object is product id, the performance of the system is not degraded, since respective users can still buy/update at same time when product id is not same i.e. if they are not trying to make changed on same product.</w:t>
+      </w:r>
+    </w:p>
+    <w:p>
+      <w:pPr>
+        <w:spacing w:after="0" w:line="240" w:lineRule="auto"/>
+        <w:jc w:val="both"/>
+        <w:rPr>
+          <w:rFonts w:ascii="Times New Roman" w:eastAsia="Times New Roman" w:hAnsi="Times New Roman" w:cs="Times New Roman"/>
+          <w:sz w:val="25"/>
+          <w:szCs w:val="25"/>
+        </w:rPr>
+      </w:pPr>
+    </w:p>
+    <w:p>
+      <w:pPr>
+        <w:pStyle w:val="Heading4"/>
+        <w:rPr>
+          <w:rFonts w:ascii="Times New Roman" w:hAnsi="Times New Roman" w:cs="Times New Roman"/>
+          <w:b/>
+          <w:i w:val="0"/>
+          <w:sz w:val="24"/>
+          <w:szCs w:val="24"/>
+        </w:rPr>
+      </w:pPr>
+      <w:r>
+        <w:rPr>
+          <w:rFonts w:ascii="Times New Roman" w:hAnsi="Times New Roman" w:cs="Times New Roman"/>
+          <w:b/>
+          <w:i w:val="0"/>
+          <w:sz w:val="24"/>
+          <w:szCs w:val="24"/>
+        </w:rPr>
+        <w:t>Monitor object: product id</w:t>
+      </w:r>
+    </w:p>
+    <w:p>
+      <w:pPr>
+        <w:rPr>
+          <w:rFonts w:ascii="Times New Roman" w:hAnsi="Times New Roman" w:cs="Times New Roman"/>
+          <w:sz w:val="24"/>
+          <w:szCs w:val="24"/>
+        </w:rPr>
+      </w:pPr>
+      <w:r>
+        <w:rPr>
+          <w:rFonts w:ascii="Times New Roman" w:hAnsi="Times New Roman" w:cs="Times New Roman"/>
+          <w:sz w:val="24"/>
+          <w:szCs w:val="24"/>
+        </w:rPr>
+        <w:t xml:space="preserve">These are the methods which needs to be synchronized. So, these methods can be synchronized if product id is used as monitor object. It appropriate to lock on product id since, we only need to acquire and release locks only </w:t>
+      </w:r>
+      <w:r>
+        <w:rPr>
+          <w:rFonts w:ascii="Times New Roman" w:hAnsi="Times New Roman" w:cs="Times New Roman"/>
+          <w:sz w:val="24"/>
+          <w:szCs w:val="24"/>
+        </w:rPr>
+        <w:t>when</w:t>
+      </w:r>
+      <w:proofErr w:type="gramStart"/>
+      <w:r>
+        <w:rPr>
+          <w:rFonts w:ascii="Times New Roman" w:hAnsi="Times New Roman" w:cs="Times New Roman"/>
+          <w:sz w:val="24"/>
+          <w:szCs w:val="24"/>
+        </w:rPr>
+        <w:t>:</w:t>
+      </w:r>
+      <w:proofErr w:type="gramEnd"/>
+      <w:r>
+        <w:rPr>
+          <w:rFonts w:ascii="Times New Roman" w:hAnsi="Times New Roman" w:cs="Times New Roman"/>
+          <w:sz w:val="24"/>
+          <w:szCs w:val="24"/>
+        </w:rPr>
+        <w:br/>
+      </w:r>
+      <w:r>
+        <w:rPr>
+          <w:rFonts w:ascii="Times New Roman" w:hAnsi="Times New Roman" w:cs="Times New Roman"/>
+          <w:sz w:val="24"/>
+          <w:szCs w:val="24"/>
+        </w:rPr>
+        <w:t>-&gt; when 2 customers threads are trying to buy same product at same time</w:t>
+      </w:r>
+      <w:r>
+        <w:rPr>
+          <w:rFonts w:ascii="Times New Roman" w:hAnsi="Times New Roman" w:cs="Times New Roman"/>
+          <w:sz w:val="24"/>
+          <w:szCs w:val="24"/>
+        </w:rPr>
+        <w:br/>
+        <w:t>-&gt; when 2 admins threads are trying to update/remove same product at same time</w:t>
+      </w:r>
+      <w:r>
+        <w:rPr>
+          <w:rFonts w:ascii="Times New Roman" w:hAnsi="Times New Roman" w:cs="Times New Roman"/>
+          <w:sz w:val="24"/>
+          <w:szCs w:val="24"/>
+        </w:rPr>
+        <w:br/>
+        <w:t>-&gt; When a customer thread and a admin are trying to update and other trying to purchase same product at same time.</w:t>
+      </w:r>
+    </w:p>
+    <w:p>
+      <w:pPr>
+        <w:jc w:val="both"/>
+        <w:rPr>
+          <w:rFonts w:ascii="Times New Roman" w:hAnsi="Times New Roman" w:cs="Times New Roman"/>
+          <w:sz w:val="24"/>
+          <w:szCs w:val="24"/>
+        </w:rPr>
+      </w:pPr>
+    </w:p>
+    <w:p>
+      <w:pPr>
+        <w:jc w:val="both"/>
+        <w:rPr>
+          <w:rFonts w:ascii="Times New Roman" w:hAnsi="Times New Roman" w:cs="Times New Roman"/>
+          <w:b/>
+          <w:sz w:val="24"/>
+          <w:szCs w:val="24"/>
+        </w:rPr>
+      </w:pPr>
+      <w:r>
+        <w:rPr>
           <w:rStyle w:val="Heading4Char"/>
           <w:rFonts w:ascii="Times New Roman" w:hAnsi="Times New Roman" w:cs="Times New Roman"/>
           <w:b/>
@@ -2288,28 +2770,94 @@
           <w:sz w:val="24"/>
           <w:szCs w:val="24"/>
         </w:rPr>
-        <w:br/>
+        <w:t>Problem faced while trying synchronize on product id as monitor object</w:t>
+      </w:r>
+      <w:r>
+        <w:rPr>
+          <w:rFonts w:ascii="Times New Roman" w:hAnsi="Times New Roman" w:cs="Times New Roman"/>
+          <w:b/>
+          <w:sz w:val="24"/>
+          <w:szCs w:val="24"/>
+        </w:rPr>
+        <w:t>:</w:t>
       </w:r>
     </w:p>
     <w:p>
       <w:pPr>
         <w:jc w:val="both"/>
         <w:rPr>
-          <w:rStyle w:val="Heading4Char"/>
-          <w:rFonts w:ascii="Times New Roman" w:hAnsi="Times New Roman" w:cs="Times New Roman"/>
-          <w:b/>
-          <w:i w:val="0"/>
-          <w:sz w:val="24"/>
-          <w:szCs w:val="24"/>
-        </w:rPr>
-      </w:pPr>
+          <w:rFonts w:ascii="Times New Roman" w:hAnsi="Times New Roman" w:cs="Times New Roman"/>
+          <w:sz w:val="24"/>
+          <w:szCs w:val="24"/>
+        </w:rPr>
+      </w:pPr>
+      <w:r>
+        <w:rPr>
+          <w:rFonts w:ascii="Times New Roman" w:hAnsi="Times New Roman" w:cs="Times New Roman"/>
+          <w:sz w:val="24"/>
+          <w:szCs w:val="24"/>
+        </w:rPr>
+        <w:t>We can only make 2 methods run mutually exclusively only when they are locked on the same monitor object. Since our application, produ</w:t>
+      </w:r>
+      <w:r>
+        <w:rPr>
+          <w:rFonts w:ascii="Times New Roman" w:hAnsi="Times New Roman" w:cs="Times New Roman"/>
+          <w:sz w:val="24"/>
+          <w:szCs w:val="24"/>
+        </w:rPr>
+        <w:t xml:space="preserve">ct id is not from the same object in the methods we are trying to synchronize. Hence we had to figure out a way we could synchronize on same object. We used </w:t>
+      </w:r>
+      <w:r>
+        <w:rPr>
+          <w:rFonts w:ascii="Times New Roman" w:hAnsi="Times New Roman" w:cs="Times New Roman"/>
+          <w:color w:val="000000"/>
+          <w:sz w:val="24"/>
+          <w:szCs w:val="24"/>
+          <w:shd w:val="clear" w:color="auto" w:fill="E4E4FF"/>
+        </w:rPr>
+        <w:t>ConcurrentHashMap</w:t>
+      </w:r>
+      <w:r>
+        <w:rPr>
+          <w:rFonts w:ascii="Times New Roman" w:hAnsi="Times New Roman" w:cs="Times New Roman"/>
+          <w:color w:val="2E74B5" w:themeColor="accent1" w:themeShade="BF"/>
+          <w:sz w:val="24"/>
+          <w:szCs w:val="24"/>
+        </w:rPr>
+        <w:t xml:space="preserve">, </w:t>
+      </w:r>
+      <w:r>
+        <w:rPr>
+          <w:rFonts w:ascii="Times New Roman" w:hAnsi="Times New Roman" w:cs="Times New Roman"/>
+          <w:sz w:val="24"/>
+          <w:szCs w:val="24"/>
+        </w:rPr>
+        <w:t>this class has a method “</w:t>
+      </w:r>
+      <w:r>
+        <w:rPr>
+          <w:rFonts w:ascii="Times New Roman" w:hAnsi="Times New Roman" w:cs="Times New Roman"/>
+          <w:color w:val="000000"/>
+          <w:sz w:val="24"/>
+          <w:szCs w:val="24"/>
+          <w:shd w:val="clear" w:color="auto" w:fill="E4E4FF"/>
+        </w:rPr>
+        <w:t xml:space="preserve">putIfAbsent” </w:t>
+      </w:r>
+      <w:r>
+        <w:rPr>
+          <w:rFonts w:ascii="Times New Roman" w:hAnsi="Times New Roman" w:cs="Times New Roman"/>
+          <w:sz w:val="24"/>
+          <w:szCs w:val="24"/>
+        </w:rPr>
+        <w:t xml:space="preserve"> which we will check if there is any object associated with existing key there is none it will put an object or if there exists a object it returns it, we used product id as key, so when same product id matches in the other method, it will get the object. Hence we were able to get the same object and were able to make these methods mutually exclusive.</w:t>
+      </w:r>
     </w:p>
     <w:p>
       <w:pPr>
         <w:jc w:val="both"/>
         <w:rPr>
           <w:rFonts w:ascii="Times New Roman" w:hAnsi="Times New Roman" w:cs="Times New Roman"/>
-          <w:b/>
           <w:sz w:val="24"/>
           <w:szCs w:val="24"/>
         </w:rPr>
@@ -2357,507 +2905,36 @@
     </w:p>
     <w:p>
       <w:pPr>
-        <w:pStyle w:val="Heading4"/>
-        <w:rPr>
-          <w:rFonts w:ascii="Times New Roman" w:hAnsi="Times New Roman" w:cs="Times New Roman"/>
-          <w:b/>
-          <w:i w:val="0"/>
-          <w:sz w:val="24"/>
-          <w:szCs w:val="24"/>
-        </w:rPr>
-      </w:pPr>
-      <w:r>
-        <w:rPr>
-          <w:rFonts w:ascii="Times New Roman" w:hAnsi="Times New Roman" w:cs="Times New Roman"/>
-          <w:b/>
-          <w:i w:val="0"/>
-          <w:sz w:val="24"/>
-          <w:szCs w:val="24"/>
+        <w:jc w:val="both"/>
+        <w:rPr>
+          <w:rFonts w:ascii="Times New Roman" w:hAnsi="Times New Roman" w:cs="Times New Roman"/>
+          <w:sz w:val="24"/>
+          <w:szCs w:val="24"/>
+        </w:rPr>
+      </w:pPr>
+    </w:p>
+    <w:p>
+      <w:pPr>
+        <w:pStyle w:val="Heading3"/>
+        <w:rPr>
+          <w:rFonts w:ascii="Times New Roman" w:hAnsi="Times New Roman" w:cs="Times New Roman"/>
+          <w:b/>
+          <w:sz w:val="28"/>
+          <w:szCs w:val="28"/>
+        </w:rPr>
+      </w:pPr>
+      <w:r>
+        <w:rPr>
+          <w:rFonts w:ascii="Times New Roman" w:hAnsi="Times New Roman" w:cs="Times New Roman"/>
+          <w:b/>
+          <w:sz w:val="28"/>
+          <w:szCs w:val="28"/>
         </w:rPr>
         <w:lastRenderedPageBreak/>
-        <w:t>Monitor object: product id</w:t>
-      </w:r>
-    </w:p>
-    <w:p>
-      <w:pPr>
-        <w:jc w:val="both"/>
-        <w:rPr>
-          <w:rFonts w:ascii="Times New Roman" w:hAnsi="Times New Roman" w:cs="Times New Roman"/>
-          <w:color w:val="FF0000"/>
-          <w:sz w:val="24"/>
-          <w:szCs w:val="24"/>
-        </w:rPr>
-      </w:pPr>
-      <w:r>
-        <w:rPr>
-          <w:rFonts w:ascii="Times New Roman" w:hAnsi="Times New Roman" w:cs="Times New Roman"/>
-          <w:sz w:val="24"/>
-          <w:szCs w:val="24"/>
-        </w:rPr>
-        <w:t xml:space="preserve">These are the methods which needs to be synchronized. So, these methods can be synchronized if product id is used as monitor object. It appropriate to lock on product id since, we only need to acquire and release locks only when : </w:t>
-      </w:r>
-      <w:r>
-        <w:rPr>
-          <w:rFonts w:ascii="Times New Roman" w:hAnsi="Times New Roman" w:cs="Times New Roman"/>
-          <w:color w:val="FF0000"/>
-          <w:sz w:val="24"/>
-          <w:szCs w:val="24"/>
-        </w:rPr>
-        <w:t>same product is being purchased at same time or same product is being purchased at same time when it is being updated or same product is being purchased at same time when it is being removed.</w:t>
-      </w:r>
-    </w:p>
-    <w:p>
-      <w:pPr>
-        <w:jc w:val="both"/>
-        <w:rPr>
-          <w:rFonts w:ascii="Times New Roman" w:hAnsi="Times New Roman" w:cs="Times New Roman"/>
-          <w:sz w:val="24"/>
-          <w:szCs w:val="24"/>
-        </w:rPr>
-      </w:pPr>
-    </w:p>
-    <w:p>
-      <w:pPr>
-        <w:jc w:val="both"/>
-        <w:rPr>
-          <w:rFonts w:ascii="Times New Roman" w:hAnsi="Times New Roman" w:cs="Times New Roman"/>
-          <w:b/>
-          <w:sz w:val="24"/>
-          <w:szCs w:val="24"/>
-        </w:rPr>
-      </w:pPr>
-      <w:r>
-        <w:rPr>
-          <w:rStyle w:val="Heading4Char"/>
-          <w:rFonts w:ascii="Times New Roman" w:hAnsi="Times New Roman" w:cs="Times New Roman"/>
-          <w:b/>
-          <w:i w:val="0"/>
-          <w:sz w:val="24"/>
-          <w:szCs w:val="24"/>
-        </w:rPr>
-        <w:t>Problem faced while trying synchronize on product id as monitor object</w:t>
-      </w:r>
-      <w:r>
-        <w:rPr>
-          <w:rFonts w:ascii="Times New Roman" w:hAnsi="Times New Roman" w:cs="Times New Roman"/>
-          <w:b/>
-          <w:sz w:val="24"/>
-          <w:szCs w:val="24"/>
-        </w:rPr>
-        <w:t>:</w:t>
-      </w:r>
-    </w:p>
-    <w:p>
-      <w:pPr>
-        <w:jc w:val="both"/>
-        <w:rPr>
-          <w:rFonts w:ascii="Times New Roman" w:hAnsi="Times New Roman" w:cs="Times New Roman"/>
-          <w:b/>
-          <w:sz w:val="24"/>
-          <w:szCs w:val="24"/>
-        </w:rPr>
-      </w:pPr>
-    </w:p>
-    <w:p>
-      <w:pPr>
-        <w:jc w:val="both"/>
-        <w:rPr>
-          <w:rFonts w:ascii="Times New Roman" w:hAnsi="Times New Roman" w:cs="Times New Roman"/>
-          <w:b/>
-          <w:sz w:val="24"/>
-          <w:szCs w:val="24"/>
-        </w:rPr>
-      </w:pPr>
-    </w:p>
-    <w:p>
-      <w:pPr>
-        <w:jc w:val="both"/>
-        <w:rPr>
-          <w:rFonts w:ascii="Times New Roman" w:hAnsi="Times New Roman" w:cs="Times New Roman"/>
-          <w:b/>
-          <w:sz w:val="24"/>
-          <w:szCs w:val="24"/>
-        </w:rPr>
-      </w:pPr>
-    </w:p>
-    <w:p>
-      <w:pPr>
-        <w:jc w:val="both"/>
-        <w:rPr>
-          <w:rFonts w:ascii="Times New Roman" w:hAnsi="Times New Roman" w:cs="Times New Roman"/>
-          <w:b/>
-          <w:sz w:val="24"/>
-          <w:szCs w:val="24"/>
-        </w:rPr>
-      </w:pPr>
-    </w:p>
-    <w:p>
-      <w:pPr>
-        <w:jc w:val="both"/>
-        <w:rPr>
-          <w:rFonts w:ascii="Times New Roman" w:hAnsi="Times New Roman" w:cs="Times New Roman"/>
-          <w:b/>
-          <w:sz w:val="24"/>
-          <w:szCs w:val="24"/>
-        </w:rPr>
-      </w:pPr>
-    </w:p>
-    <w:p>
-      <w:pPr>
-        <w:jc w:val="both"/>
-        <w:rPr>
-          <w:rFonts w:ascii="Times New Roman" w:hAnsi="Times New Roman" w:cs="Times New Roman"/>
-          <w:b/>
-          <w:sz w:val="24"/>
-          <w:szCs w:val="24"/>
-        </w:rPr>
-      </w:pPr>
+        <w:t>Assignment #4</w:t>
+      </w:r>
       <w:bookmarkStart w:id="0" w:name="_GoBack"/>
       <w:bookmarkEnd w:id="0"/>
-    </w:p>
-    <w:p>
-      <w:pPr>
-        <w:pStyle w:val="Heading3"/>
-        <w:rPr>
-          <w:rFonts w:ascii="Times New Roman" w:hAnsi="Times New Roman" w:cs="Times New Roman"/>
-          <w:b/>
-        </w:rPr>
-      </w:pPr>
-    </w:p>
-    <w:p>
-      <w:pPr>
-        <w:pStyle w:val="Heading3"/>
-        <w:rPr>
-          <w:rFonts w:ascii="Times New Roman" w:hAnsi="Times New Roman" w:cs="Times New Roman"/>
-          <w:b/>
-        </w:rPr>
-      </w:pPr>
-    </w:p>
-    <w:p>
-      <w:pPr>
-        <w:pStyle w:val="Heading3"/>
-        <w:rPr>
-          <w:rFonts w:ascii="Times New Roman" w:hAnsi="Times New Roman" w:cs="Times New Roman"/>
-          <w:b/>
-        </w:rPr>
-      </w:pPr>
-    </w:p>
-    <w:p>
-      <w:pPr>
-        <w:pStyle w:val="Heading3"/>
-        <w:rPr>
-          <w:rFonts w:ascii="Times New Roman" w:hAnsi="Times New Roman" w:cs="Times New Roman"/>
-          <w:b/>
-        </w:rPr>
-      </w:pPr>
-    </w:p>
-    <w:p>
-      <w:pPr>
-        <w:pStyle w:val="Heading3"/>
-        <w:rPr>
-          <w:rFonts w:ascii="Times New Roman" w:hAnsi="Times New Roman" w:cs="Times New Roman"/>
-          <w:b/>
-        </w:rPr>
-      </w:pPr>
-    </w:p>
-    <w:p>
-      <w:pPr>
-        <w:pStyle w:val="Heading3"/>
-        <w:rPr>
-          <w:rFonts w:ascii="Times New Roman" w:hAnsi="Times New Roman" w:cs="Times New Roman"/>
-          <w:b/>
-        </w:rPr>
-      </w:pPr>
-    </w:p>
-    <w:p>
-      <w:pPr>
-        <w:pStyle w:val="Heading3"/>
-        <w:rPr>
-          <w:rFonts w:ascii="Times New Roman" w:hAnsi="Times New Roman" w:cs="Times New Roman"/>
-          <w:b/>
-        </w:rPr>
-      </w:pPr>
-    </w:p>
-    <w:p>
-      <w:pPr>
-        <w:pStyle w:val="Heading3"/>
-        <w:rPr>
-          <w:rFonts w:ascii="Times New Roman" w:hAnsi="Times New Roman" w:cs="Times New Roman"/>
-          <w:b/>
-        </w:rPr>
-      </w:pPr>
-    </w:p>
-    <w:p>
-      <w:pPr>
-        <w:pStyle w:val="Heading3"/>
-        <w:rPr>
-          <w:rFonts w:ascii="Times New Roman" w:hAnsi="Times New Roman" w:cs="Times New Roman"/>
-          <w:b/>
-        </w:rPr>
-      </w:pPr>
-    </w:p>
-    <w:p>
-      <w:pPr>
-        <w:pStyle w:val="Heading3"/>
-        <w:rPr>
-          <w:rFonts w:ascii="Times New Roman" w:hAnsi="Times New Roman" w:cs="Times New Roman"/>
-          <w:b/>
-        </w:rPr>
-      </w:pPr>
-    </w:p>
-    <w:p>
-      <w:pPr>
-        <w:pStyle w:val="Heading3"/>
-        <w:rPr>
-          <w:rFonts w:ascii="Times New Roman" w:hAnsi="Times New Roman" w:cs="Times New Roman"/>
-          <w:b/>
-        </w:rPr>
-      </w:pPr>
-    </w:p>
-    <w:p>
-      <w:pPr>
-        <w:pStyle w:val="Heading3"/>
-        <w:rPr>
-          <w:rFonts w:ascii="Times New Roman" w:hAnsi="Times New Roman" w:cs="Times New Roman"/>
-          <w:b/>
-        </w:rPr>
-      </w:pPr>
-    </w:p>
-    <w:p>
-      <w:pPr>
-        <w:pStyle w:val="Heading3"/>
-        <w:rPr>
-          <w:rFonts w:ascii="Times New Roman" w:hAnsi="Times New Roman" w:cs="Times New Roman"/>
-          <w:b/>
-        </w:rPr>
-      </w:pPr>
-    </w:p>
-    <w:p>
-      <w:pPr>
-        <w:pStyle w:val="Heading3"/>
-        <w:rPr>
-          <w:rFonts w:ascii="Times New Roman" w:hAnsi="Times New Roman" w:cs="Times New Roman"/>
-          <w:b/>
-        </w:rPr>
-      </w:pPr>
-    </w:p>
-    <w:p>
-      <w:pPr>
-        <w:pStyle w:val="Heading3"/>
-        <w:rPr>
-          <w:rFonts w:ascii="Times New Roman" w:hAnsi="Times New Roman" w:cs="Times New Roman"/>
-          <w:b/>
-        </w:rPr>
-      </w:pPr>
-    </w:p>
-    <w:p>
-      <w:pPr>
-        <w:pStyle w:val="Heading3"/>
-        <w:rPr>
-          <w:rFonts w:ascii="Times New Roman" w:hAnsi="Times New Roman" w:cs="Times New Roman"/>
-          <w:b/>
-        </w:rPr>
-      </w:pPr>
-    </w:p>
-    <w:p>
-      <w:pPr>
-        <w:pStyle w:val="Heading3"/>
-        <w:rPr>
-          <w:rFonts w:ascii="Times New Roman" w:hAnsi="Times New Roman" w:cs="Times New Roman"/>
-          <w:b/>
-        </w:rPr>
-      </w:pPr>
-    </w:p>
-    <w:p>
-      <w:pPr>
-        <w:pStyle w:val="Heading3"/>
-        <w:rPr>
-          <w:rFonts w:ascii="Times New Roman" w:hAnsi="Times New Roman" w:cs="Times New Roman"/>
-          <w:b/>
-        </w:rPr>
-      </w:pPr>
-    </w:p>
-    <w:p>
-      <w:pPr>
-        <w:pStyle w:val="Heading3"/>
-        <w:rPr>
-          <w:rFonts w:ascii="Times New Roman" w:hAnsi="Times New Roman" w:cs="Times New Roman"/>
-          <w:b/>
-        </w:rPr>
-      </w:pPr>
-    </w:p>
-    <w:p>
-      <w:pPr>
-        <w:pStyle w:val="Heading3"/>
-        <w:rPr>
-          <w:rFonts w:ascii="Times New Roman" w:hAnsi="Times New Roman" w:cs="Times New Roman"/>
-          <w:b/>
-        </w:rPr>
-      </w:pPr>
-    </w:p>
-    <w:p>
-      <w:pPr>
-        <w:pStyle w:val="Heading3"/>
-        <w:rPr>
-          <w:rFonts w:ascii="Times New Roman" w:hAnsi="Times New Roman" w:cs="Times New Roman"/>
-          <w:b/>
-        </w:rPr>
-      </w:pPr>
-    </w:p>
-    <w:p>
-      <w:pPr>
-        <w:pStyle w:val="Heading3"/>
-        <w:rPr>
-          <w:rFonts w:ascii="Times New Roman" w:hAnsi="Times New Roman" w:cs="Times New Roman"/>
-          <w:b/>
-        </w:rPr>
-      </w:pPr>
-    </w:p>
-    <w:p>
-      <w:pPr>
-        <w:pStyle w:val="Heading3"/>
-        <w:rPr>
-          <w:rFonts w:ascii="Times New Roman" w:hAnsi="Times New Roman" w:cs="Times New Roman"/>
-          <w:b/>
-        </w:rPr>
-      </w:pPr>
-    </w:p>
-    <w:p>
-      <w:pPr>
-        <w:pStyle w:val="Heading3"/>
-        <w:rPr>
-          <w:rFonts w:ascii="Times New Roman" w:hAnsi="Times New Roman" w:cs="Times New Roman"/>
-          <w:b/>
-        </w:rPr>
-      </w:pPr>
-    </w:p>
-    <w:p>
-      <w:pPr>
-        <w:pStyle w:val="Heading3"/>
-        <w:rPr>
-          <w:rFonts w:ascii="Times New Roman" w:hAnsi="Times New Roman" w:cs="Times New Roman"/>
-          <w:b/>
-        </w:rPr>
-      </w:pPr>
-    </w:p>
-    <w:p>
-      <w:pPr>
-        <w:pStyle w:val="Heading3"/>
-        <w:rPr>
-          <w:rFonts w:ascii="Times New Roman" w:hAnsi="Times New Roman" w:cs="Times New Roman"/>
-          <w:b/>
-        </w:rPr>
-      </w:pPr>
-    </w:p>
-    <w:p>
-      <w:pPr>
-        <w:pStyle w:val="Heading3"/>
-        <w:rPr>
-          <w:rFonts w:ascii="Times New Roman" w:hAnsi="Times New Roman" w:cs="Times New Roman"/>
-          <w:b/>
-        </w:rPr>
-      </w:pPr>
-    </w:p>
-    <w:p>
-      <w:pPr>
-        <w:pStyle w:val="Heading3"/>
-        <w:rPr>
-          <w:rFonts w:ascii="Times New Roman" w:hAnsi="Times New Roman" w:cs="Times New Roman"/>
-          <w:b/>
-        </w:rPr>
-      </w:pPr>
-    </w:p>
-    <w:p>
-      <w:pPr>
-        <w:pStyle w:val="Heading3"/>
-        <w:rPr>
-          <w:rFonts w:ascii="Times New Roman" w:hAnsi="Times New Roman" w:cs="Times New Roman"/>
-          <w:b/>
-        </w:rPr>
-      </w:pPr>
-    </w:p>
-    <w:p>
-      <w:pPr>
-        <w:pStyle w:val="Heading3"/>
-        <w:rPr>
-          <w:rFonts w:ascii="Times New Roman" w:hAnsi="Times New Roman" w:cs="Times New Roman"/>
-          <w:b/>
-        </w:rPr>
-      </w:pPr>
-    </w:p>
-    <w:p>
-      <w:pPr>
-        <w:pStyle w:val="Heading3"/>
-        <w:rPr>
-          <w:rFonts w:ascii="Times New Roman" w:hAnsi="Times New Roman" w:cs="Times New Roman"/>
-          <w:b/>
-        </w:rPr>
-      </w:pPr>
-    </w:p>
-    <w:p>
-      <w:pPr>
-        <w:pStyle w:val="Heading3"/>
-        <w:rPr>
-          <w:rFonts w:ascii="Times New Roman" w:hAnsi="Times New Roman" w:cs="Times New Roman"/>
-          <w:b/>
-        </w:rPr>
-      </w:pPr>
-    </w:p>
-    <w:p>
-      <w:pPr>
-        <w:pStyle w:val="Heading3"/>
-        <w:rPr>
-          <w:rFonts w:ascii="Times New Roman" w:hAnsi="Times New Roman" w:cs="Times New Roman"/>
-          <w:b/>
-        </w:rPr>
-      </w:pPr>
-    </w:p>
-    <w:p>
-      <w:pPr>
-        <w:pStyle w:val="Heading3"/>
-        <w:rPr>
-          <w:rFonts w:ascii="Times New Roman" w:hAnsi="Times New Roman" w:cs="Times New Roman"/>
-          <w:b/>
-        </w:rPr>
-      </w:pPr>
-    </w:p>
-    <w:p>
-      <w:pPr>
-        <w:pStyle w:val="Heading3"/>
-        <w:rPr>
-          <w:rFonts w:ascii="Times New Roman" w:hAnsi="Times New Roman" w:cs="Times New Roman"/>
-          <w:b/>
-        </w:rPr>
-      </w:pPr>
-    </w:p>
-    <w:p>
-      <w:pPr>
-        <w:pStyle w:val="Heading3"/>
-        <w:rPr>
-          <w:rFonts w:asciiTheme="minorHAnsi" w:eastAsiaTheme="minorHAnsi" w:hAnsiTheme="minorHAnsi" w:cstheme="minorBidi"/>
-          <w:color w:val="auto"/>
-          <w:sz w:val="22"/>
-          <w:szCs w:val="22"/>
-        </w:rPr>
-      </w:pPr>
-    </w:p>
-    <w:p/>
-    <w:p>
-      <w:pPr>
-        <w:pStyle w:val="Heading3"/>
-        <w:rPr>
-          <w:rFonts w:ascii="Times New Roman" w:hAnsi="Times New Roman" w:cs="Times New Roman"/>
-          <w:b/>
-        </w:rPr>
-      </w:pPr>
-      <w:r>
-        <w:rPr>
-          <w:rFonts w:ascii="Times New Roman" w:hAnsi="Times New Roman" w:cs="Times New Roman"/>
-          <w:b/>
-        </w:rPr>
-        <w:lastRenderedPageBreak/>
-        <w:t>Assignment #4</w:t>
-      </w:r>
     </w:p>
     <w:p>
       <w:pPr>
@@ -6384,6 +6461,7 @@
     <w:p>
       <w:pPr>
         <w:rPr>
+          <w:rStyle w:val="Hyperlink"/>
           <w:rFonts w:ascii="Times New Roman" w:hAnsi="Times New Roman" w:cs="Times New Roman"/>
           <w:sz w:val="24"/>
           <w:szCs w:val="24"/>
@@ -6425,6 +6503,125 @@
           <w:t>https://www.youtube.com/watch?v=zUYLY8kYavs</w:t>
         </w:r>
       </w:hyperlink>
+    </w:p>
+    <w:p>
+      <w:pPr>
+        <w:rPr>
+          <w:rFonts w:ascii="Times New Roman" w:hAnsi="Times New Roman" w:cs="Times New Roman"/>
+          <w:sz w:val="24"/>
+          <w:szCs w:val="24"/>
+        </w:rPr>
+      </w:pPr>
+      <w:r>
+        <w:rPr>
+          <w:rStyle w:val="Hyperlink"/>
+          <w:rFonts w:ascii="Times New Roman" w:hAnsi="Times New Roman" w:cs="Times New Roman"/>
+          <w:i/>
+          <w:color w:val="auto"/>
+          <w:sz w:val="24"/>
+          <w:szCs w:val="24"/>
+          <w:u w:val="none"/>
+        </w:rPr>
+        <w:t>[2]</w:t>
+      </w:r>
+      <w:r>
+        <w:rPr>
+          <w:rStyle w:val="Hyperlink"/>
+          <w:rFonts w:ascii="Times New Roman" w:hAnsi="Times New Roman" w:cs="Times New Roman"/>
+          <w:i/>
+          <w:color w:val="auto"/>
+          <w:sz w:val="24"/>
+          <w:szCs w:val="24"/>
+          <w:u w:val="none"/>
+        </w:rPr>
+        <w:t xml:space="preserve"> - </w:t>
+      </w:r>
+      <w:r>
+        <w:rPr>
+          <w:rFonts w:ascii="Times New Roman" w:eastAsia="Times New Roman" w:hAnsi="Times New Roman" w:cs="Times New Roman"/>
+          <w:sz w:val="24"/>
+          <w:szCs w:val="24"/>
+        </w:rPr>
+        <w:t xml:space="preserve">Strategized Locking, Thread-safe Interface, and Scoped Locking - Patterns and Idioms for Simplifying Multi-threaded C++ Components, </w:t>
+      </w:r>
+      <w:r>
+        <w:rPr>
+          <w:rFonts w:ascii="Times New Roman" w:hAnsi="Times New Roman" w:cs="Times New Roman"/>
+          <w:sz w:val="24"/>
+          <w:szCs w:val="24"/>
+        </w:rPr>
+        <w:t>Douglas C. Schmidt</w:t>
+      </w:r>
+      <w:r>
+        <w:rPr>
+          <w:rFonts w:ascii="Times New Roman" w:hAnsi="Times New Roman" w:cs="Times New Roman"/>
+          <w:sz w:val="24"/>
+          <w:szCs w:val="24"/>
+        </w:rPr>
+        <w:t xml:space="preserve">, </w:t>
+      </w:r>
+      <w:r>
+        <w:rPr>
+          <w:rFonts w:ascii="Times New Roman" w:hAnsi="Times New Roman" w:cs="Times New Roman"/>
+          <w:sz w:val="24"/>
+          <w:szCs w:val="24"/>
+        </w:rPr>
+        <w:t>Department of Computer Science</w:t>
+      </w:r>
+      <w:r>
+        <w:rPr>
+          <w:rFonts w:ascii="Times New Roman" w:hAnsi="Times New Roman" w:cs="Times New Roman"/>
+          <w:sz w:val="24"/>
+          <w:szCs w:val="24"/>
+        </w:rPr>
+        <w:t xml:space="preserve">, </w:t>
+      </w:r>
+      <w:r>
+        <w:rPr>
+          <w:rFonts w:ascii="Times New Roman" w:eastAsia="Times New Roman" w:hAnsi="Times New Roman" w:cs="Times New Roman"/>
+          <w:sz w:val="24"/>
+          <w:szCs w:val="24"/>
+        </w:rPr>
+        <w:t xml:space="preserve">Washington University. </w:t>
+      </w:r>
+      <w:hyperlink r:id="rId31" w:history="1">
+        <w:r>
+          <w:rPr>
+            <w:rStyle w:val="Hyperlink"/>
+            <w:rFonts w:ascii="Times New Roman" w:hAnsi="Times New Roman" w:cs="Times New Roman"/>
+            <w:sz w:val="24"/>
+            <w:szCs w:val="24"/>
+          </w:rPr>
+          <w:t>http://www.cs.wustl.edu/~schmidt/PDF/locking-patterns.pdf</w:t>
+        </w:r>
+      </w:hyperlink>
+    </w:p>
+    <w:p>
+      <w:pPr>
+        <w:rPr>
+          <w:rFonts w:ascii="Times New Roman" w:eastAsia="Times New Roman" w:hAnsi="Times New Roman" w:cs="Times New Roman"/>
+          <w:sz w:val="25"/>
+          <w:szCs w:val="25"/>
+        </w:rPr>
+      </w:pPr>
+      <w:r>
+        <w:rPr>
+          <w:rFonts w:ascii="Times New Roman" w:hAnsi="Times New Roman" w:cs="Times New Roman"/>
+          <w:sz w:val="24"/>
+          <w:szCs w:val="24"/>
+        </w:rPr>
+        <w:br/>
+      </w:r>
+    </w:p>
+    <w:p>
+      <w:pPr>
+        <w:rPr>
+          <w:rFonts w:ascii="Times New Roman" w:hAnsi="Times New Roman" w:cs="Times New Roman"/>
+          <w:i/>
+          <w:sz w:val="24"/>
+          <w:szCs w:val="24"/>
+        </w:rPr>
+      </w:pPr>
     </w:p>
     <w:p>
       <w:pPr>
@@ -6516,6 +6713,119 @@
 <file path=word/numbering.xml><?xml version="1.0" encoding="utf-8"?>
 <w:numbering xmlns:wpc="http://schemas.microsoft.com/office/word/2010/wordprocessingCanvas" xmlns:mc="http://schemas.openxmlformats.org/markup-compatibility/2006" xmlns:o="urn:schemas-microsoft-com:office:office" xmlns:r="http://schemas.openxmlformats.org/officeDocument/2006/relationships" xmlns:m="http://schemas.openxmlformats.org/officeDocument/2006/math" xmlns:v="urn:schemas-microsoft-com:vml" xmlns:wp14="http://schemas.microsoft.com/office/word/2010/wordprocessingDrawing" xmlns:wp="http://schemas.openxmlformats.org/drawingml/2006/wordprocessingDrawing" xmlns:w10="urn:schemas-microsoft-com:office:word" xmlns:w="http://schemas.openxmlformats.org/wordprocessingml/2006/main" xmlns:w14="http://schemas.microsoft.com/office/word/2010/wordml" xmlns:w15="http://schemas.microsoft.com/office/word/2012/wordml" xmlns:wpg="http://schemas.microsoft.com/office/word/2010/wordprocessingGroup" xmlns:wpi="http://schemas.microsoft.com/office/word/2010/wordprocessingInk" xmlns:wne="http://schemas.microsoft.com/office/word/2006/wordml" xmlns:wps="http://schemas.microsoft.com/office/word/2010/wordprocessingShape" mc:Ignorable="w14 w15 wp14">
   <w:abstractNum w:abstractNumId="0" w15:restartNumberingAfterBreak="0">
+    <w:nsid w:val="075C11EB"/>
+    <w:multiLevelType w:val="hybridMultilevel"/>
+    <w:tmpl w:val="2CAC0C2A"/>
+    <w:lvl w:ilvl="0" w:tplc="04090001">
+      <w:start w:val="1"/>
+      <w:numFmt w:val="bullet"/>
+      <w:lvlText w:val=""/>
+      <w:lvlJc w:val="left"/>
+      <w:pPr>
+        <w:ind w:left="720" w:hanging="360"/>
+      </w:pPr>
+      <w:rPr>
+        <w:rFonts w:ascii="Symbol" w:hAnsi="Symbol" w:hint="default"/>
+      </w:rPr>
+    </w:lvl>
+    <w:lvl w:ilvl="1" w:tplc="04090003" w:tentative="1">
+      <w:start w:val="1"/>
+      <w:numFmt w:val="bullet"/>
+      <w:lvlText w:val="o"/>
+      <w:lvlJc w:val="left"/>
+      <w:pPr>
+        <w:ind w:left="1440" w:hanging="360"/>
+      </w:pPr>
+      <w:rPr>
+        <w:rFonts w:ascii="Courier New" w:hAnsi="Courier New" w:cs="Courier New" w:hint="default"/>
+      </w:rPr>
+    </w:lvl>
+    <w:lvl w:ilvl="2" w:tplc="04090005" w:tentative="1">
+      <w:start w:val="1"/>
+      <w:numFmt w:val="bullet"/>
+      <w:lvlText w:val=""/>
+      <w:lvlJc w:val="left"/>
+      <w:pPr>
+        <w:ind w:left="2160" w:hanging="360"/>
+      </w:pPr>
+      <w:rPr>
+        <w:rFonts w:ascii="Wingdings" w:hAnsi="Wingdings" w:hint="default"/>
+      </w:rPr>
+    </w:lvl>
+    <w:lvl w:ilvl="3" w:tplc="04090001" w:tentative="1">
+      <w:start w:val="1"/>
+      <w:numFmt w:val="bullet"/>
+      <w:lvlText w:val=""/>
+      <w:lvlJc w:val="left"/>
+      <w:pPr>
+        <w:ind w:left="2880" w:hanging="360"/>
+      </w:pPr>
+      <w:rPr>
+        <w:rFonts w:ascii="Symbol" w:hAnsi="Symbol" w:hint="default"/>
+      </w:rPr>
+    </w:lvl>
+    <w:lvl w:ilvl="4" w:tplc="04090003" w:tentative="1">
+      <w:start w:val="1"/>
+      <w:numFmt w:val="bullet"/>
+      <w:lvlText w:val="o"/>
+      <w:lvlJc w:val="left"/>
+      <w:pPr>
+        <w:ind w:left="3600" w:hanging="360"/>
+      </w:pPr>
+      <w:rPr>
+        <w:rFonts w:ascii="Courier New" w:hAnsi="Courier New" w:cs="Courier New" w:hint="default"/>
+      </w:rPr>
+    </w:lvl>
+    <w:lvl w:ilvl="5" w:tplc="04090005" w:tentative="1">
+      <w:start w:val="1"/>
+      <w:numFmt w:val="bullet"/>
+      <w:lvlText w:val=""/>
+      <w:lvlJc w:val="left"/>
+      <w:pPr>
+        <w:ind w:left="4320" w:hanging="360"/>
+      </w:pPr>
+      <w:rPr>
+        <w:rFonts w:ascii="Wingdings" w:hAnsi="Wingdings" w:hint="default"/>
+      </w:rPr>
+    </w:lvl>
+    <w:lvl w:ilvl="6" w:tplc="04090001" w:tentative="1">
+      <w:start w:val="1"/>
+      <w:numFmt w:val="bullet"/>
+      <w:lvlText w:val=""/>
+      <w:lvlJc w:val="left"/>
+      <w:pPr>
+        <w:ind w:left="5040" w:hanging="360"/>
+      </w:pPr>
+      <w:rPr>
+        <w:rFonts w:ascii="Symbol" w:hAnsi="Symbol" w:hint="default"/>
+      </w:rPr>
+    </w:lvl>
+    <w:lvl w:ilvl="7" w:tplc="04090003" w:tentative="1">
+      <w:start w:val="1"/>
+      <w:numFmt w:val="bullet"/>
+      <w:lvlText w:val="o"/>
+      <w:lvlJc w:val="left"/>
+      <w:pPr>
+        <w:ind w:left="5760" w:hanging="360"/>
+      </w:pPr>
+      <w:rPr>
+        <w:rFonts w:ascii="Courier New" w:hAnsi="Courier New" w:cs="Courier New" w:hint="default"/>
+      </w:rPr>
+    </w:lvl>
+    <w:lvl w:ilvl="8" w:tplc="04090005" w:tentative="1">
+      <w:start w:val="1"/>
+      <w:numFmt w:val="bullet"/>
+      <w:lvlText w:val=""/>
+      <w:lvlJc w:val="left"/>
+      <w:pPr>
+        <w:ind w:left="6480" w:hanging="360"/>
+      </w:pPr>
+      <w:rPr>
+        <w:rFonts w:ascii="Wingdings" w:hAnsi="Wingdings" w:hint="default"/>
+      </w:rPr>
+    </w:lvl>
+  </w:abstractNum>
+  <w:abstractNum w:abstractNumId="1" w15:restartNumberingAfterBreak="0">
     <w:nsid w:val="0C664A5E"/>
     <w:multiLevelType w:val="hybridMultilevel"/>
     <w:tmpl w:val="FFE0DDA8"/>
@@ -6628,7 +6938,120 @@
       </w:rPr>
     </w:lvl>
   </w:abstractNum>
-  <w:abstractNum w:abstractNumId="1" w15:restartNumberingAfterBreak="0">
+  <w:abstractNum w:abstractNumId="2" w15:restartNumberingAfterBreak="0">
+    <w:nsid w:val="1BA7116E"/>
+    <w:multiLevelType w:val="hybridMultilevel"/>
+    <w:tmpl w:val="C6ECF212"/>
+    <w:lvl w:ilvl="0" w:tplc="04090001">
+      <w:start w:val="1"/>
+      <w:numFmt w:val="bullet"/>
+      <w:lvlText w:val=""/>
+      <w:lvlJc w:val="left"/>
+      <w:pPr>
+        <w:ind w:left="720" w:hanging="360"/>
+      </w:pPr>
+      <w:rPr>
+        <w:rFonts w:ascii="Symbol" w:hAnsi="Symbol" w:hint="default"/>
+      </w:rPr>
+    </w:lvl>
+    <w:lvl w:ilvl="1" w:tplc="04090003" w:tentative="1">
+      <w:start w:val="1"/>
+      <w:numFmt w:val="bullet"/>
+      <w:lvlText w:val="o"/>
+      <w:lvlJc w:val="left"/>
+      <w:pPr>
+        <w:ind w:left="1440" w:hanging="360"/>
+      </w:pPr>
+      <w:rPr>
+        <w:rFonts w:ascii="Courier New" w:hAnsi="Courier New" w:cs="Courier New" w:hint="default"/>
+      </w:rPr>
+    </w:lvl>
+    <w:lvl w:ilvl="2" w:tplc="04090005" w:tentative="1">
+      <w:start w:val="1"/>
+      <w:numFmt w:val="bullet"/>
+      <w:lvlText w:val=""/>
+      <w:lvlJc w:val="left"/>
+      <w:pPr>
+        <w:ind w:left="2160" w:hanging="360"/>
+      </w:pPr>
+      <w:rPr>
+        <w:rFonts w:ascii="Wingdings" w:hAnsi="Wingdings" w:hint="default"/>
+      </w:rPr>
+    </w:lvl>
+    <w:lvl w:ilvl="3" w:tplc="04090001" w:tentative="1">
+      <w:start w:val="1"/>
+      <w:numFmt w:val="bullet"/>
+      <w:lvlText w:val=""/>
+      <w:lvlJc w:val="left"/>
+      <w:pPr>
+        <w:ind w:left="2880" w:hanging="360"/>
+      </w:pPr>
+      <w:rPr>
+        <w:rFonts w:ascii="Symbol" w:hAnsi="Symbol" w:hint="default"/>
+      </w:rPr>
+    </w:lvl>
+    <w:lvl w:ilvl="4" w:tplc="04090003" w:tentative="1">
+      <w:start w:val="1"/>
+      <w:numFmt w:val="bullet"/>
+      <w:lvlText w:val="o"/>
+      <w:lvlJc w:val="left"/>
+      <w:pPr>
+        <w:ind w:left="3600" w:hanging="360"/>
+      </w:pPr>
+      <w:rPr>
+        <w:rFonts w:ascii="Courier New" w:hAnsi="Courier New" w:cs="Courier New" w:hint="default"/>
+      </w:rPr>
+    </w:lvl>
+    <w:lvl w:ilvl="5" w:tplc="04090005" w:tentative="1">
+      <w:start w:val="1"/>
+      <w:numFmt w:val="bullet"/>
+      <w:lvlText w:val=""/>
+      <w:lvlJc w:val="left"/>
+      <w:pPr>
+        <w:ind w:left="4320" w:hanging="360"/>
+      </w:pPr>
+      <w:rPr>
+        <w:rFonts w:ascii="Wingdings" w:hAnsi="Wingdings" w:hint="default"/>
+      </w:rPr>
+    </w:lvl>
+    <w:lvl w:ilvl="6" w:tplc="04090001" w:tentative="1">
+      <w:start w:val="1"/>
+      <w:numFmt w:val="bullet"/>
+      <w:lvlText w:val=""/>
+      <w:lvlJc w:val="left"/>
+      <w:pPr>
+        <w:ind w:left="5040" w:hanging="360"/>
+      </w:pPr>
+      <w:rPr>
+        <w:rFonts w:ascii="Symbol" w:hAnsi="Symbol" w:hint="default"/>
+      </w:rPr>
+    </w:lvl>
+    <w:lvl w:ilvl="7" w:tplc="04090003" w:tentative="1">
+      <w:start w:val="1"/>
+      <w:numFmt w:val="bullet"/>
+      <w:lvlText w:val="o"/>
+      <w:lvlJc w:val="left"/>
+      <w:pPr>
+        <w:ind w:left="5760" w:hanging="360"/>
+      </w:pPr>
+      <w:rPr>
+        <w:rFonts w:ascii="Courier New" w:hAnsi="Courier New" w:cs="Courier New" w:hint="default"/>
+      </w:rPr>
+    </w:lvl>
+    <w:lvl w:ilvl="8" w:tplc="04090005" w:tentative="1">
+      <w:start w:val="1"/>
+      <w:numFmt w:val="bullet"/>
+      <w:lvlText w:val=""/>
+      <w:lvlJc w:val="left"/>
+      <w:pPr>
+        <w:ind w:left="6480" w:hanging="360"/>
+      </w:pPr>
+      <w:rPr>
+        <w:rFonts w:ascii="Wingdings" w:hAnsi="Wingdings" w:hint="default"/>
+      </w:rPr>
+    </w:lvl>
+  </w:abstractNum>
+  <w:abstractNum w:abstractNumId="3" w15:restartNumberingAfterBreak="0">
     <w:nsid w:val="289C1AFD"/>
     <w:multiLevelType w:val="hybridMultilevel"/>
     <w:tmpl w:val="23247980"/>
@@ -6768,7 +7191,7 @@
       </w:rPr>
     </w:lvl>
   </w:abstractNum>
-  <w:abstractNum w:abstractNumId="2" w15:restartNumberingAfterBreak="0">
+  <w:abstractNum w:abstractNumId="4" w15:restartNumberingAfterBreak="0">
     <w:nsid w:val="291D7B4A"/>
     <w:multiLevelType w:val="hybridMultilevel"/>
     <w:tmpl w:val="ECFC2EB4"/>
@@ -6881,7 +7304,120 @@
       </w:rPr>
     </w:lvl>
   </w:abstractNum>
-  <w:abstractNum w:abstractNumId="3" w15:restartNumberingAfterBreak="0">
+  <w:abstractNum w:abstractNumId="5" w15:restartNumberingAfterBreak="0">
+    <w:nsid w:val="29A843B4"/>
+    <w:multiLevelType w:val="hybridMultilevel"/>
+    <w:tmpl w:val="3EB88B66"/>
+    <w:lvl w:ilvl="0" w:tplc="04090001">
+      <w:start w:val="1"/>
+      <w:numFmt w:val="bullet"/>
+      <w:lvlText w:val=""/>
+      <w:lvlJc w:val="left"/>
+      <w:pPr>
+        <w:ind w:left="720" w:hanging="360"/>
+      </w:pPr>
+      <w:rPr>
+        <w:rFonts w:ascii="Symbol" w:hAnsi="Symbol" w:hint="default"/>
+      </w:rPr>
+    </w:lvl>
+    <w:lvl w:ilvl="1" w:tplc="04090003" w:tentative="1">
+      <w:start w:val="1"/>
+      <w:numFmt w:val="bullet"/>
+      <w:lvlText w:val="o"/>
+      <w:lvlJc w:val="left"/>
+      <w:pPr>
+        <w:ind w:left="1440" w:hanging="360"/>
+      </w:pPr>
+      <w:rPr>
+        <w:rFonts w:ascii="Courier New" w:hAnsi="Courier New" w:cs="Courier New" w:hint="default"/>
+      </w:rPr>
+    </w:lvl>
+    <w:lvl w:ilvl="2" w:tplc="04090005" w:tentative="1">
+      <w:start w:val="1"/>
+      <w:numFmt w:val="bullet"/>
+      <w:lvlText w:val=""/>
+      <w:lvlJc w:val="left"/>
+      <w:pPr>
+        <w:ind w:left="2160" w:hanging="360"/>
+      </w:pPr>
+      <w:rPr>
+        <w:rFonts w:ascii="Wingdings" w:hAnsi="Wingdings" w:hint="default"/>
+      </w:rPr>
+    </w:lvl>
+    <w:lvl w:ilvl="3" w:tplc="04090001" w:tentative="1">
+      <w:start w:val="1"/>
+      <w:numFmt w:val="bullet"/>
+      <w:lvlText w:val=""/>
+      <w:lvlJc w:val="left"/>
+      <w:pPr>
+        <w:ind w:left="2880" w:hanging="360"/>
+      </w:pPr>
+      <w:rPr>
+        <w:rFonts w:ascii="Symbol" w:hAnsi="Symbol" w:hint="default"/>
+      </w:rPr>
+    </w:lvl>
+    <w:lvl w:ilvl="4" w:tplc="04090003" w:tentative="1">
+      <w:start w:val="1"/>
+      <w:numFmt w:val="bullet"/>
+      <w:lvlText w:val="o"/>
+      <w:lvlJc w:val="left"/>
+      <w:pPr>
+        <w:ind w:left="3600" w:hanging="360"/>
+      </w:pPr>
+      <w:rPr>
+        <w:rFonts w:ascii="Courier New" w:hAnsi="Courier New" w:cs="Courier New" w:hint="default"/>
+      </w:rPr>
+    </w:lvl>
+    <w:lvl w:ilvl="5" w:tplc="04090005" w:tentative="1">
+      <w:start w:val="1"/>
+      <w:numFmt w:val="bullet"/>
+      <w:lvlText w:val=""/>
+      <w:lvlJc w:val="left"/>
+      <w:pPr>
+        <w:ind w:left="4320" w:hanging="360"/>
+      </w:pPr>
+      <w:rPr>
+        <w:rFonts w:ascii="Wingdings" w:hAnsi="Wingdings" w:hint="default"/>
+      </w:rPr>
+    </w:lvl>
+    <w:lvl w:ilvl="6" w:tplc="04090001" w:tentative="1">
+      <w:start w:val="1"/>
+      <w:numFmt w:val="bullet"/>
+      <w:lvlText w:val=""/>
+      <w:lvlJc w:val="left"/>
+      <w:pPr>
+        <w:ind w:left="5040" w:hanging="360"/>
+      </w:pPr>
+      <w:rPr>
+        <w:rFonts w:ascii="Symbol" w:hAnsi="Symbol" w:hint="default"/>
+      </w:rPr>
+    </w:lvl>
+    <w:lvl w:ilvl="7" w:tplc="04090003" w:tentative="1">
+      <w:start w:val="1"/>
+      <w:numFmt w:val="bullet"/>
+      <w:lvlText w:val="o"/>
+      <w:lvlJc w:val="left"/>
+      <w:pPr>
+        <w:ind w:left="5760" w:hanging="360"/>
+      </w:pPr>
+      <w:rPr>
+        <w:rFonts w:ascii="Courier New" w:hAnsi="Courier New" w:cs="Courier New" w:hint="default"/>
+      </w:rPr>
+    </w:lvl>
+    <w:lvl w:ilvl="8" w:tplc="04090005" w:tentative="1">
+      <w:start w:val="1"/>
+      <w:numFmt w:val="bullet"/>
+      <w:lvlText w:val=""/>
+      <w:lvlJc w:val="left"/>
+      <w:pPr>
+        <w:ind w:left="6480" w:hanging="360"/>
+      </w:pPr>
+      <w:rPr>
+        <w:rFonts w:ascii="Wingdings" w:hAnsi="Wingdings" w:hint="default"/>
+      </w:rPr>
+    </w:lvl>
+  </w:abstractNum>
+  <w:abstractNum w:abstractNumId="6" w15:restartNumberingAfterBreak="0">
     <w:nsid w:val="368A08E9"/>
     <w:multiLevelType w:val="hybridMultilevel"/>
     <w:tmpl w:val="CCF2EFB8"/>
@@ -6970,7 +7506,7 @@
       </w:pPr>
     </w:lvl>
   </w:abstractNum>
-  <w:abstractNum w:abstractNumId="4" w15:restartNumberingAfterBreak="0">
+  <w:abstractNum w:abstractNumId="7" w15:restartNumberingAfterBreak="0">
     <w:nsid w:val="3B6D07EF"/>
     <w:multiLevelType w:val="hybridMultilevel"/>
     <w:tmpl w:val="35D6CFEA"/>
@@ -7083,7 +7619,7 @@
       </w:rPr>
     </w:lvl>
   </w:abstractNum>
-  <w:abstractNum w:abstractNumId="5" w15:restartNumberingAfterBreak="0">
+  <w:abstractNum w:abstractNumId="8" w15:restartNumberingAfterBreak="0">
     <w:nsid w:val="4C6F04C6"/>
     <w:multiLevelType w:val="hybridMultilevel"/>
     <w:tmpl w:val="2216F1DC"/>
@@ -7172,7 +7708,120 @@
       </w:pPr>
     </w:lvl>
   </w:abstractNum>
-  <w:abstractNum w:abstractNumId="6" w15:restartNumberingAfterBreak="0">
+  <w:abstractNum w:abstractNumId="9" w15:restartNumberingAfterBreak="0">
+    <w:nsid w:val="6333773A"/>
+    <w:multiLevelType w:val="hybridMultilevel"/>
+    <w:tmpl w:val="58867060"/>
+    <w:lvl w:ilvl="0" w:tplc="04090001">
+      <w:start w:val="1"/>
+      <w:numFmt w:val="bullet"/>
+      <w:lvlText w:val=""/>
+      <w:lvlJc w:val="left"/>
+      <w:pPr>
+        <w:ind w:left="720" w:hanging="360"/>
+      </w:pPr>
+      <w:rPr>
+        <w:rFonts w:ascii="Symbol" w:hAnsi="Symbol" w:hint="default"/>
+      </w:rPr>
+    </w:lvl>
+    <w:lvl w:ilvl="1" w:tplc="04090003" w:tentative="1">
+      <w:start w:val="1"/>
+      <w:numFmt w:val="bullet"/>
+      <w:lvlText w:val="o"/>
+      <w:lvlJc w:val="left"/>
+      <w:pPr>
+        <w:ind w:left="1440" w:hanging="360"/>
+      </w:pPr>
+      <w:rPr>
+        <w:rFonts w:ascii="Courier New" w:hAnsi="Courier New" w:cs="Courier New" w:hint="default"/>
+      </w:rPr>
+    </w:lvl>
+    <w:lvl w:ilvl="2" w:tplc="04090005" w:tentative="1">
+      <w:start w:val="1"/>
+      <w:numFmt w:val="bullet"/>
+      <w:lvlText w:val=""/>
+      <w:lvlJc w:val="left"/>
+      <w:pPr>
+        <w:ind w:left="2160" w:hanging="360"/>
+      </w:pPr>
+      <w:rPr>
+        <w:rFonts w:ascii="Wingdings" w:hAnsi="Wingdings" w:hint="default"/>
+      </w:rPr>
+    </w:lvl>
+    <w:lvl w:ilvl="3" w:tplc="04090001" w:tentative="1">
+      <w:start w:val="1"/>
+      <w:numFmt w:val="bullet"/>
+      <w:lvlText w:val=""/>
+      <w:lvlJc w:val="left"/>
+      <w:pPr>
+        <w:ind w:left="2880" w:hanging="360"/>
+      </w:pPr>
+      <w:rPr>
+        <w:rFonts w:ascii="Symbol" w:hAnsi="Symbol" w:hint="default"/>
+      </w:rPr>
+    </w:lvl>
+    <w:lvl w:ilvl="4" w:tplc="04090003" w:tentative="1">
+      <w:start w:val="1"/>
+      <w:numFmt w:val="bullet"/>
+      <w:lvlText w:val="o"/>
+      <w:lvlJc w:val="left"/>
+      <w:pPr>
+        <w:ind w:left="3600" w:hanging="360"/>
+      </w:pPr>
+      <w:rPr>
+        <w:rFonts w:ascii="Courier New" w:hAnsi="Courier New" w:cs="Courier New" w:hint="default"/>
+      </w:rPr>
+    </w:lvl>
+    <w:lvl w:ilvl="5" w:tplc="04090005" w:tentative="1">
+      <w:start w:val="1"/>
+      <w:numFmt w:val="bullet"/>
+      <w:lvlText w:val=""/>
+      <w:lvlJc w:val="left"/>
+      <w:pPr>
+        <w:ind w:left="4320" w:hanging="360"/>
+      </w:pPr>
+      <w:rPr>
+        <w:rFonts w:ascii="Wingdings" w:hAnsi="Wingdings" w:hint="default"/>
+      </w:rPr>
+    </w:lvl>
+    <w:lvl w:ilvl="6" w:tplc="04090001" w:tentative="1">
+      <w:start w:val="1"/>
+      <w:numFmt w:val="bullet"/>
+      <w:lvlText w:val=""/>
+      <w:lvlJc w:val="left"/>
+      <w:pPr>
+        <w:ind w:left="5040" w:hanging="360"/>
+      </w:pPr>
+      <w:rPr>
+        <w:rFonts w:ascii="Symbol" w:hAnsi="Symbol" w:hint="default"/>
+      </w:rPr>
+    </w:lvl>
+    <w:lvl w:ilvl="7" w:tplc="04090003" w:tentative="1">
+      <w:start w:val="1"/>
+      <w:numFmt w:val="bullet"/>
+      <w:lvlText w:val="o"/>
+      <w:lvlJc w:val="left"/>
+      <w:pPr>
+        <w:ind w:left="5760" w:hanging="360"/>
+      </w:pPr>
+      <w:rPr>
+        <w:rFonts w:ascii="Courier New" w:hAnsi="Courier New" w:cs="Courier New" w:hint="default"/>
+      </w:rPr>
+    </w:lvl>
+    <w:lvl w:ilvl="8" w:tplc="04090005" w:tentative="1">
+      <w:start w:val="1"/>
+      <w:numFmt w:val="bullet"/>
+      <w:lvlText w:val=""/>
+      <w:lvlJc w:val="left"/>
+      <w:pPr>
+        <w:ind w:left="6480" w:hanging="360"/>
+      </w:pPr>
+      <w:rPr>
+        <w:rFonts w:ascii="Wingdings" w:hAnsi="Wingdings" w:hint="default"/>
+      </w:rPr>
+    </w:lvl>
+  </w:abstractNum>
+  <w:abstractNum w:abstractNumId="10" w15:restartNumberingAfterBreak="0">
     <w:nsid w:val="6F501F8E"/>
     <w:multiLevelType w:val="hybridMultilevel"/>
     <w:tmpl w:val="BD9474F8"/>
@@ -7285,7 +7934,7 @@
       </w:rPr>
     </w:lvl>
   </w:abstractNum>
-  <w:abstractNum w:abstractNumId="7" w15:restartNumberingAfterBreak="0">
+  <w:abstractNum w:abstractNumId="11" w15:restartNumberingAfterBreak="0">
     <w:nsid w:val="7B6D46E9"/>
     <w:multiLevelType w:val="hybridMultilevel"/>
     <w:tmpl w:val="4476C26E"/>
@@ -7399,28 +8048,40 @@
     </w:lvl>
   </w:abstractNum>
   <w:num w:numId="1">
+    <w:abstractNumId w:val="7"/>
+  </w:num>
+  <w:num w:numId="2">
+    <w:abstractNumId w:val="1"/>
+  </w:num>
+  <w:num w:numId="3">
+    <w:abstractNumId w:val="10"/>
+  </w:num>
+  <w:num w:numId="4">
+    <w:abstractNumId w:val="8"/>
+  </w:num>
+  <w:num w:numId="5">
+    <w:abstractNumId w:val="6"/>
+  </w:num>
+  <w:num w:numId="6">
+    <w:abstractNumId w:val="3"/>
+  </w:num>
+  <w:num w:numId="7">
     <w:abstractNumId w:val="4"/>
   </w:num>
-  <w:num w:numId="2">
-    <w:abstractNumId w:val="0"/>
+  <w:num w:numId="8">
+    <w:abstractNumId w:val="11"/>
   </w:num>
-  <w:num w:numId="3">
-    <w:abstractNumId w:val="6"/>
+  <w:num w:numId="9">
+    <w:abstractNumId w:val="9"/>
   </w:num>
-  <w:num w:numId="4">
+  <w:num w:numId="10">
+    <w:abstractNumId w:val="2"/>
+  </w:num>
+  <w:num w:numId="11">
     <w:abstractNumId w:val="5"/>
   </w:num>
-  <w:num w:numId="5">
-    <w:abstractNumId w:val="3"/>
-  </w:num>
-  <w:num w:numId="6">
-    <w:abstractNumId w:val="1"/>
-  </w:num>
-  <w:num w:numId="7">
-    <w:abstractNumId w:val="2"/>
-  </w:num>
-  <w:num w:numId="8">
-    <w:abstractNumId w:val="7"/>
+  <w:num w:numId="12">
+    <w:abstractNumId w:val="0"/>
   </w:num>
 </w:numbering>
 </file>
@@ -8103,6 +8764,54 @@
     <w:basedOn w:val="DefaultParagraphFont"/>
     <w:rsid w:val="00DA2B84"/>
   </w:style>
+  <w:style w:type="paragraph" w:styleId="HTMLPreformatted">
+    <w:name w:val="HTML Preformatted"/>
+    <w:basedOn w:val="Normal"/>
+    <w:link w:val="HTMLPreformattedChar"/>
+    <w:uiPriority w:val="99"/>
+    <w:semiHidden/>
+    <w:unhideWhenUsed/>
+    <w:rsid w:val="00111D57"/>
+    <w:pPr>
+      <w:tabs>
+        <w:tab w:val="left" w:pos="916"/>
+        <w:tab w:val="left" w:pos="1832"/>
+        <w:tab w:val="left" w:pos="2748"/>
+        <w:tab w:val="left" w:pos="3664"/>
+        <w:tab w:val="left" w:pos="4580"/>
+        <w:tab w:val="left" w:pos="5496"/>
+        <w:tab w:val="left" w:pos="6412"/>
+        <w:tab w:val="left" w:pos="7328"/>
+        <w:tab w:val="left" w:pos="8244"/>
+        <w:tab w:val="left" w:pos="9160"/>
+        <w:tab w:val="left" w:pos="10076"/>
+        <w:tab w:val="left" w:pos="10992"/>
+        <w:tab w:val="left" w:pos="11908"/>
+        <w:tab w:val="left" w:pos="12824"/>
+        <w:tab w:val="left" w:pos="13740"/>
+        <w:tab w:val="left" w:pos="14656"/>
+      </w:tabs>
+      <w:spacing w:after="0" w:line="240" w:lineRule="auto"/>
+    </w:pPr>
+    <w:rPr>
+      <w:rFonts w:ascii="Courier New" w:eastAsia="Times New Roman" w:hAnsi="Courier New" w:cs="Courier New"/>
+      <w:sz w:val="20"/>
+      <w:szCs w:val="20"/>
+    </w:rPr>
+  </w:style>
+  <w:style w:type="character" w:customStyle="1" w:styleId="HTMLPreformattedChar">
+    <w:name w:val="HTML Preformatted Char"/>
+    <w:basedOn w:val="DefaultParagraphFont"/>
+    <w:link w:val="HTMLPreformatted"/>
+    <w:uiPriority w:val="99"/>
+    <w:semiHidden/>
+    <w:rsid w:val="00111D57"/>
+    <w:rPr>
+      <w:rFonts w:ascii="Courier New" w:eastAsia="Times New Roman" w:hAnsi="Courier New" w:cs="Courier New"/>
+      <w:sz w:val="20"/>
+      <w:szCs w:val="20"/>
+    </w:rPr>
+  </w:style>
 </w:styles>
 </file>
 
@@ -8372,7 +9081,7 @@
 </file>
 
 <file path=customXml/itemProps1.xml><?xml version="1.0" encoding="utf-8"?>
-<ds:datastoreItem xmlns:ds="http://schemas.openxmlformats.org/officeDocument/2006/customXml" ds:itemID="{AB11653B-8824-4BD6-87AD-3671D587F4FC}">
+<ds:datastoreItem xmlns:ds="http://schemas.openxmlformats.org/officeDocument/2006/customXml" ds:itemID="{5654952A-FD20-45D2-ADAB-9E7CD90C6848}">
   <ds:schemaRefs>
     <ds:schemaRef ds:uri="http://schemas.openxmlformats.org/officeDocument/2006/bibliography"/>
   </ds:schemaRefs>

</xml_diff>

<commit_message>
Assignment #5 : remove product fix
- redirects to after product removed
</commit_message>
<xml_diff>
--- a/docs/Assignment-5 #report.docx
+++ b/docs/Assignment-5 #report.docx
@@ -2694,18 +2694,8 @@
           <w:sz w:val="24"/>
           <w:szCs w:val="24"/>
         </w:rPr>
-        <w:t>when</w:t>
-      </w:r>
-      <w:proofErr w:type="gramStart"/>
-      <w:r>
-        <w:rPr>
-          <w:rFonts w:ascii="Times New Roman" w:hAnsi="Times New Roman" w:cs="Times New Roman"/>
-          <w:sz w:val="24"/>
-          <w:szCs w:val="24"/>
-        </w:rPr>
-        <w:t>:</w:t>
-      </w:r>
-      <w:proofErr w:type="gramEnd"/>
+        <w:t>when:</w:t>
+      </w:r>
       <w:r>
         <w:rPr>
           <w:rFonts w:ascii="Times New Roman" w:hAnsi="Times New Roman" w:cs="Times New Roman"/>
@@ -2774,6 +2764,17 @@
       </w:r>
       <w:r>
         <w:rPr>
+          <w:rStyle w:val="Heading4Char"/>
+          <w:rFonts w:ascii="Times New Roman" w:hAnsi="Times New Roman" w:cs="Times New Roman"/>
+          <w:b/>
+          <w:i w:val="0"/>
+          <w:sz w:val="24"/>
+          <w:szCs w:val="24"/>
+        </w:rPr>
+        <w:t xml:space="preserve"> [3]</w:t>
+      </w:r>
+      <w:r>
+        <w:rPr>
           <w:rFonts w:ascii="Times New Roman" w:hAnsi="Times New Roman" w:cs="Times New Roman"/>
           <w:b/>
           <w:sz w:val="24"/>
@@ -2933,8 +2934,6 @@
         <w:lastRenderedPageBreak/>
         <w:t>Assignment #4</w:t>
       </w:r>
-      <w:bookmarkStart w:id="0" w:name="_GoBack"/>
-      <w:bookmarkEnd w:id="0"/>
     </w:p>
     <w:p>
       <w:pPr>
@@ -4619,6 +4618,16 @@
         </w:rPr>
         <w:t>Server:  10.234.136.55</w:t>
       </w:r>
+    </w:p>
+    <w:p>
+      <w:pPr>
+        <w:rPr>
+          <w:rFonts w:ascii="Times New Roman" w:hAnsi="Times New Roman" w:cs="Times New Roman"/>
+          <w:b/>
+          <w:sz w:val="24"/>
+          <w:szCs w:val="24"/>
+        </w:rPr>
+      </w:pPr>
       <w:r>
         <w:rPr>
           <w:rFonts w:ascii="Times New Roman" w:hAnsi="Times New Roman" w:cs="Times New Roman"/>
@@ -4646,6 +4655,23 @@
           <w:szCs w:val="24"/>
         </w:rPr>
         <w:tab/>
+      </w:r>
+      <w:r>
+        <w:rPr>
+          <w:rFonts w:ascii="Times New Roman" w:hAnsi="Times New Roman" w:cs="Times New Roman"/>
+          <w:b/>
+          <w:sz w:val="24"/>
+          <w:szCs w:val="24"/>
+        </w:rPr>
+        <w:t xml:space="preserve">  </w:t>
+      </w:r>
+      <w:r>
+        <w:rPr>
+          <w:rFonts w:ascii="Times New Roman" w:hAnsi="Times New Roman" w:cs="Times New Roman"/>
+          <w:b/>
+          <w:sz w:val="24"/>
+          <w:szCs w:val="24"/>
+        </w:rPr>
         <w:t>10.234.136.57</w:t>
       </w:r>
       <w:r>
@@ -4665,6 +4691,23 @@
           <w:szCs w:val="24"/>
         </w:rPr>
         <w:tab/>
+      </w:r>
+      <w:r>
+        <w:rPr>
+          <w:rFonts w:ascii="Times New Roman" w:hAnsi="Times New Roman" w:cs="Times New Roman"/>
+          <w:b/>
+          <w:sz w:val="24"/>
+          <w:szCs w:val="24"/>
+        </w:rPr>
+        <w:t xml:space="preserve">  </w:t>
+      </w:r>
+      <w:r>
+        <w:rPr>
+          <w:rFonts w:ascii="Times New Roman" w:hAnsi="Times New Roman" w:cs="Times New Roman"/>
+          <w:b/>
+          <w:sz w:val="24"/>
+          <w:szCs w:val="24"/>
+        </w:rPr>
         <w:t>10.234.136.58</w:t>
       </w:r>
       <w:r>
@@ -4684,6 +4727,23 @@
           <w:szCs w:val="24"/>
         </w:rPr>
         <w:tab/>
+      </w:r>
+      <w:r>
+        <w:rPr>
+          <w:rFonts w:ascii="Times New Roman" w:hAnsi="Times New Roman" w:cs="Times New Roman"/>
+          <w:b/>
+          <w:sz w:val="24"/>
+          <w:szCs w:val="24"/>
+        </w:rPr>
+        <w:t xml:space="preserve">  </w:t>
+      </w:r>
+      <w:r>
+        <w:rPr>
+          <w:rFonts w:ascii="Times New Roman" w:hAnsi="Times New Roman" w:cs="Times New Roman"/>
+          <w:b/>
+          <w:sz w:val="24"/>
+          <w:szCs w:val="24"/>
+        </w:rPr>
         <w:t>10.234.136.59</w:t>
       </w:r>
       <w:r>
@@ -4702,7 +4762,15 @@
           <w:sz w:val="24"/>
           <w:szCs w:val="24"/>
         </w:rPr>
-        <w:tab/>
+        <w:t xml:space="preserve">              </w:t>
+      </w:r>
+      <w:r>
+        <w:rPr>
+          <w:rFonts w:ascii="Times New Roman" w:hAnsi="Times New Roman" w:cs="Times New Roman"/>
+          <w:b/>
+          <w:sz w:val="24"/>
+          <w:szCs w:val="24"/>
+        </w:rPr>
         <w:t>10.234.136.60</w:t>
       </w:r>
     </w:p>
@@ -4722,26 +4790,48 @@
           <w:sz w:val="24"/>
           <w:szCs w:val="24"/>
         </w:rPr>
-        <w:t>Users:</w:t>
-      </w:r>
-    </w:p>
-    <w:p>
-      <w:pPr>
-        <w:rPr>
-          <w:rFonts w:ascii="Times New Roman" w:hAnsi="Times New Roman" w:cs="Times New Roman"/>
-          <w:b/>
-          <w:sz w:val="24"/>
-          <w:szCs w:val="24"/>
-        </w:rPr>
-      </w:pPr>
-      <w:r>
-        <w:rPr>
-          <w:rFonts w:ascii="Times New Roman" w:hAnsi="Times New Roman" w:cs="Times New Roman"/>
-          <w:b/>
-          <w:sz w:val="24"/>
-          <w:szCs w:val="24"/>
-        </w:rPr>
-        <w:t>Admin: username: admin</w:t>
+        <w:t>Database:</w:t>
+      </w:r>
+    </w:p>
+    <w:p>
+      <w:pPr>
+        <w:rPr>
+          <w:rFonts w:ascii="Times New Roman" w:hAnsi="Times New Roman" w:cs="Times New Roman"/>
+          <w:b/>
+          <w:sz w:val="24"/>
+          <w:szCs w:val="24"/>
+        </w:rPr>
+      </w:pPr>
+      <w:hyperlink r:id="rId16" w:history="1">
+        <w:r>
+          <w:rPr>
+            <w:rStyle w:val="Hyperlink"/>
+            <w:rFonts w:ascii="Times New Roman" w:hAnsi="Times New Roman" w:cs="Times New Roman"/>
+            <w:b/>
+            <w:sz w:val="24"/>
+            <w:szCs w:val="24"/>
+          </w:rPr>
+          <w:t>https://in-csci-rrpc01.cs.iupui.edu/phpmyadmin/</w:t>
+        </w:r>
+      </w:hyperlink>
+    </w:p>
+    <w:p>
+      <w:pPr>
+        <w:rPr>
+          <w:rFonts w:ascii="Times New Roman" w:hAnsi="Times New Roman" w:cs="Times New Roman"/>
+          <w:b/>
+          <w:sz w:val="24"/>
+          <w:szCs w:val="24"/>
+        </w:rPr>
+      </w:pPr>
+      <w:r>
+        <w:rPr>
+          <w:rFonts w:ascii="Times New Roman" w:hAnsi="Times New Roman" w:cs="Times New Roman"/>
+          <w:b/>
+          <w:sz w:val="24"/>
+          <w:szCs w:val="24"/>
+        </w:rPr>
+        <w:t>Username: anayabu</w:t>
       </w:r>
       <w:r>
         <w:rPr>
@@ -4751,126 +4841,7 @@
           <w:szCs w:val="24"/>
         </w:rPr>
         <w:br/>
-      </w:r>
-      <w:r>
-        <w:rPr>
-          <w:rFonts w:ascii="Times New Roman" w:hAnsi="Times New Roman" w:cs="Times New Roman"/>
-          <w:b/>
-          <w:sz w:val="24"/>
-          <w:szCs w:val="24"/>
-        </w:rPr>
-        <w:tab/>
-      </w:r>
-      <w:r>
-        <w:rPr>
-          <w:rFonts w:ascii="Times New Roman" w:hAnsi="Times New Roman" w:cs="Times New Roman"/>
-          <w:b/>
-          <w:sz w:val="24"/>
-          <w:szCs w:val="24"/>
-        </w:rPr>
-        <w:t xml:space="preserve"> </w:t>
-      </w:r>
-      <w:r>
-        <w:rPr>
-          <w:rFonts w:ascii="Times New Roman" w:hAnsi="Times New Roman" w:cs="Times New Roman"/>
-          <w:b/>
-          <w:sz w:val="24"/>
-          <w:szCs w:val="24"/>
-        </w:rPr>
-        <w:t>password: admin</w:t>
-      </w:r>
-    </w:p>
-    <w:p>
-      <w:pPr>
-        <w:rPr>
-          <w:rFonts w:ascii="Times New Roman" w:hAnsi="Times New Roman" w:cs="Times New Roman"/>
-          <w:b/>
-          <w:sz w:val="24"/>
-          <w:szCs w:val="24"/>
-        </w:rPr>
-      </w:pPr>
-      <w:r>
-        <w:rPr>
-          <w:rFonts w:ascii="Times New Roman" w:hAnsi="Times New Roman" w:cs="Times New Roman"/>
-          <w:b/>
-          <w:sz w:val="24"/>
-          <w:szCs w:val="24"/>
-        </w:rPr>
-        <w:t>Customers: username: user1</w:t>
-      </w:r>
-      <w:r>
-        <w:rPr>
-          <w:rFonts w:ascii="Times New Roman" w:hAnsi="Times New Roman" w:cs="Times New Roman"/>
-          <w:b/>
-          <w:sz w:val="24"/>
-          <w:szCs w:val="24"/>
-        </w:rPr>
-        <w:br/>
-      </w:r>
-      <w:r>
-        <w:rPr>
-          <w:rFonts w:ascii="Times New Roman" w:hAnsi="Times New Roman" w:cs="Times New Roman"/>
-          <w:b/>
-          <w:sz w:val="24"/>
-          <w:szCs w:val="24"/>
-        </w:rPr>
-        <w:tab/>
-        <w:t xml:space="preserve">       </w:t>
-      </w:r>
-      <w:r>
-        <w:rPr>
-          <w:rFonts w:ascii="Times New Roman" w:hAnsi="Times New Roman" w:cs="Times New Roman"/>
-          <w:b/>
-          <w:sz w:val="24"/>
-          <w:szCs w:val="24"/>
-        </w:rPr>
-        <w:t xml:space="preserve"> </w:t>
-      </w:r>
-      <w:r>
-        <w:rPr>
-          <w:rFonts w:ascii="Times New Roman" w:hAnsi="Times New Roman" w:cs="Times New Roman"/>
-          <w:b/>
-          <w:sz w:val="24"/>
-          <w:szCs w:val="24"/>
-        </w:rPr>
-        <w:t xml:space="preserve"> password: user</w:t>
-      </w:r>
-    </w:p>
-    <w:p>
-      <w:pPr>
-        <w:rPr>
-          <w:rFonts w:ascii="Times New Roman" w:hAnsi="Times New Roman" w:cs="Times New Roman"/>
-          <w:b/>
-          <w:sz w:val="24"/>
-          <w:szCs w:val="24"/>
-        </w:rPr>
-      </w:pPr>
-      <w:r>
-        <w:rPr>
-          <w:rFonts w:ascii="Times New Roman" w:hAnsi="Times New Roman" w:cs="Times New Roman"/>
-          <w:b/>
-          <w:sz w:val="24"/>
-          <w:szCs w:val="24"/>
-        </w:rPr>
-        <w:t>{</w:t>
-      </w:r>
-      <w:r>
-        <w:rPr>
-          <w:rFonts w:ascii="Times New Roman" w:hAnsi="Times New Roman" w:cs="Times New Roman"/>
-          <w:b/>
-          <w:sz w:val="24"/>
-          <w:szCs w:val="24"/>
-        </w:rPr>
-        <w:t>Username</w:t>
-      </w:r>
-      <w:r>
-        <w:rPr>
-          <w:rFonts w:ascii="Times New Roman" w:hAnsi="Times New Roman" w:cs="Times New Roman"/>
-          <w:b/>
-          <w:sz w:val="24"/>
-          <w:szCs w:val="24"/>
-        </w:rPr>
-        <w:t>: password} = {user2: user, user3: user, user4: user, user5: user}</w:t>
+        <w:t>password: marketplace</w:t>
       </w:r>
     </w:p>
     <w:p>
@@ -4921,109 +4892,13 @@
       </w:pPr>
       <w:r>
         <w:rPr>
-          <w:rFonts w:ascii="Times New Roman" w:hAnsi="Times New Roman" w:cs="Times New Roman"/>
           <w:noProof/>
-          <w:sz w:val="24"/>
-          <w:szCs w:val="24"/>
         </w:rPr>
         <w:drawing>
-          <wp:inline distT="0" distB="0" distL="0" distR="0" wp14:anchorId="7F8F6BBA" wp14:editId="41B2D035">
-            <wp:extent cx="5943600" cy="3762375"/>
-            <wp:effectExtent l="0" t="0" r="0" b="9525"/>
+          <wp:inline distT="0" distB="0" distL="0" distR="0" wp14:anchorId="313FF9BD" wp14:editId="1402420E">
+            <wp:extent cx="5943600" cy="3723640"/>
+            <wp:effectExtent l="0" t="0" r="0" b="0"/>
             <wp:docPr id="1" name="Picture 1"/>
-            <wp:cNvGraphicFramePr>
-              <a:graphicFrameLocks xmlns:a="http://schemas.openxmlformats.org/drawingml/2006/main" noChangeAspect="1"/>
-            </wp:cNvGraphicFramePr>
-            <a:graphic xmlns:a="http://schemas.openxmlformats.org/drawingml/2006/main">
-              <a:graphicData uri="http://schemas.openxmlformats.org/drawingml/2006/picture">
-                <pic:pic xmlns:pic="http://schemas.openxmlformats.org/drawingml/2006/picture">
-                  <pic:nvPicPr>
-                    <pic:cNvPr id="1" name=""/>
-                    <pic:cNvPicPr/>
-                  </pic:nvPicPr>
-                  <pic:blipFill>
-                    <a:blip r:embed="rId16"/>
-                    <a:stretch>
-                      <a:fillRect/>
-                    </a:stretch>
-                  </pic:blipFill>
-                  <pic:spPr>
-                    <a:xfrm>
-                      <a:off x="0" y="0"/>
-                      <a:ext cx="5943600" cy="3762375"/>
-                    </a:xfrm>
-                    <a:prstGeom prst="rect">
-                      <a:avLst/>
-                    </a:prstGeom>
-                  </pic:spPr>
-                </pic:pic>
-              </a:graphicData>
-            </a:graphic>
-          </wp:inline>
-        </w:drawing>
-      </w:r>
-    </w:p>
-    <w:p>
-      <w:pPr>
-        <w:rPr>
-          <w:rFonts w:ascii="Times New Roman" w:hAnsi="Times New Roman" w:cs="Times New Roman"/>
-          <w:b/>
-          <w:sz w:val="24"/>
-          <w:szCs w:val="24"/>
-        </w:rPr>
-      </w:pPr>
-    </w:p>
-    <w:p>
-      <w:pPr>
-        <w:rPr>
-          <w:rFonts w:ascii="Times New Roman" w:hAnsi="Times New Roman" w:cs="Times New Roman"/>
-          <w:b/>
-          <w:sz w:val="24"/>
-          <w:szCs w:val="24"/>
-        </w:rPr>
-      </w:pPr>
-    </w:p>
-    <w:p>
-      <w:pPr>
-        <w:rPr>
-          <w:rFonts w:ascii="Times New Roman" w:hAnsi="Times New Roman" w:cs="Times New Roman"/>
-          <w:b/>
-          <w:sz w:val="24"/>
-          <w:szCs w:val="24"/>
-        </w:rPr>
-      </w:pPr>
-      <w:r>
-        <w:rPr>
-          <w:rFonts w:ascii="Times New Roman" w:hAnsi="Times New Roman" w:cs="Times New Roman"/>
-          <w:b/>
-          <w:sz w:val="24"/>
-          <w:szCs w:val="24"/>
-        </w:rPr>
-        <w:lastRenderedPageBreak/>
-        <w:t>RMIRegistry:</w:t>
-      </w:r>
-    </w:p>
-    <w:p>
-      <w:pPr>
-        <w:jc w:val="both"/>
-        <w:rPr>
-          <w:rFonts w:ascii="Times New Roman" w:hAnsi="Times New Roman" w:cs="Times New Roman"/>
-          <w:sz w:val="24"/>
-          <w:szCs w:val="24"/>
-        </w:rPr>
-      </w:pPr>
-      <w:r>
-        <w:rPr>
-          <w:rFonts w:ascii="Times New Roman" w:hAnsi="Times New Roman" w:cs="Times New Roman"/>
-          <w:noProof/>
-          <w:sz w:val="24"/>
-          <w:szCs w:val="24"/>
-        </w:rPr>
-        <w:drawing>
-          <wp:inline distT="0" distB="0" distL="0" distR="0" wp14:anchorId="369CDEAE" wp14:editId="4EDD7507">
-            <wp:extent cx="5943600" cy="3787140"/>
-            <wp:effectExtent l="0" t="0" r="0" b="3810"/>
-            <wp:docPr id="17" name="Picture 17"/>
             <wp:cNvGraphicFramePr>
               <a:graphicFrameLocks xmlns:a="http://schemas.openxmlformats.org/drawingml/2006/main" noChangeAspect="1"/>
             </wp:cNvGraphicFramePr>
@@ -5043,7 +4918,7 @@
                   <pic:spPr>
                     <a:xfrm>
                       <a:off x="0" y="0"/>
-                      <a:ext cx="5943600" cy="3787140"/>
+                      <a:ext cx="5943600" cy="3723640"/>
                     </a:xfrm>
                     <a:prstGeom prst="rect">
                       <a:avLst/>
@@ -5058,6 +4933,46 @@
     </w:p>
     <w:p>
       <w:pPr>
+        <w:rPr>
+          <w:rFonts w:ascii="Times New Roman" w:hAnsi="Times New Roman" w:cs="Times New Roman"/>
+          <w:b/>
+          <w:sz w:val="24"/>
+          <w:szCs w:val="24"/>
+        </w:rPr>
+      </w:pPr>
+    </w:p>
+    <w:p>
+      <w:pPr>
+        <w:rPr>
+          <w:rFonts w:ascii="Times New Roman" w:hAnsi="Times New Roman" w:cs="Times New Roman"/>
+          <w:b/>
+          <w:sz w:val="24"/>
+          <w:szCs w:val="24"/>
+        </w:rPr>
+      </w:pPr>
+    </w:p>
+    <w:p>
+      <w:pPr>
+        <w:rPr>
+          <w:rFonts w:ascii="Times New Roman" w:hAnsi="Times New Roman" w:cs="Times New Roman"/>
+          <w:b/>
+          <w:sz w:val="24"/>
+          <w:szCs w:val="24"/>
+        </w:rPr>
+      </w:pPr>
+      <w:r>
+        <w:rPr>
+          <w:rFonts w:ascii="Times New Roman" w:hAnsi="Times New Roman" w:cs="Times New Roman"/>
+          <w:b/>
+          <w:sz w:val="24"/>
+          <w:szCs w:val="24"/>
+        </w:rPr>
+        <w:lastRenderedPageBreak/>
+        <w:t>RMIRegistry:</w:t>
+      </w:r>
+    </w:p>
+    <w:p>
+      <w:pPr>
         <w:jc w:val="both"/>
         <w:rPr>
           <w:rFonts w:ascii="Times New Roman" w:hAnsi="Times New Roman" w:cs="Times New Roman"/>
@@ -5065,35 +4980,6 @@
           <w:szCs w:val="24"/>
         </w:rPr>
       </w:pPr>
-    </w:p>
-    <w:p>
-      <w:pPr>
-        <w:rPr>
-          <w:rFonts w:ascii="Times New Roman" w:hAnsi="Times New Roman" w:cs="Times New Roman"/>
-          <w:b/>
-          <w:sz w:val="24"/>
-          <w:szCs w:val="24"/>
-        </w:rPr>
-      </w:pPr>
-      <w:r>
-        <w:rPr>
-          <w:rFonts w:ascii="Times New Roman" w:hAnsi="Times New Roman" w:cs="Times New Roman"/>
-          <w:b/>
-          <w:sz w:val="24"/>
-          <w:szCs w:val="24"/>
-        </w:rPr>
-        <w:t>Server:</w:t>
-      </w:r>
-    </w:p>
-    <w:p>
-      <w:pPr>
-        <w:jc w:val="both"/>
-        <w:rPr>
-          <w:rFonts w:ascii="Times New Roman" w:hAnsi="Times New Roman" w:cs="Times New Roman"/>
-          <w:sz w:val="24"/>
-          <w:szCs w:val="24"/>
-        </w:rPr>
-      </w:pPr>
       <w:r>
         <w:rPr>
           <w:rFonts w:ascii="Times New Roman" w:hAnsi="Times New Roman" w:cs="Times New Roman"/>
@@ -5102,10 +4988,10 @@
           <w:szCs w:val="24"/>
         </w:rPr>
         <w:drawing>
-          <wp:inline distT="0" distB="0" distL="0" distR="0" wp14:anchorId="79475EC7" wp14:editId="690CFF01">
-            <wp:extent cx="5943600" cy="3385820"/>
-            <wp:effectExtent l="0" t="0" r="0" b="5080"/>
-            <wp:docPr id="18" name="Picture 18"/>
+          <wp:inline distT="0" distB="0" distL="0" distR="0" wp14:anchorId="369CDEAE" wp14:editId="4EDD7507">
+            <wp:extent cx="5943600" cy="3787140"/>
+            <wp:effectExtent l="0" t="0" r="0" b="3810"/>
+            <wp:docPr id="17" name="Picture 17"/>
             <wp:cNvGraphicFramePr>
               <a:graphicFrameLocks xmlns:a="http://schemas.openxmlformats.org/drawingml/2006/main" noChangeAspect="1"/>
             </wp:cNvGraphicFramePr>
@@ -5125,7 +5011,7 @@
                   <pic:spPr>
                     <a:xfrm>
                       <a:off x="0" y="0"/>
-                      <a:ext cx="5943600" cy="3385820"/>
+                      <a:ext cx="5943600" cy="3787140"/>
                     </a:xfrm>
                     <a:prstGeom prst="rect">
                       <a:avLst/>
@@ -5143,20 +5029,28 @@
         <w:jc w:val="both"/>
         <w:rPr>
           <w:rFonts w:ascii="Times New Roman" w:hAnsi="Times New Roman" w:cs="Times New Roman"/>
-          <w:b/>
-          <w:sz w:val="24"/>
-          <w:szCs w:val="24"/>
-        </w:rPr>
-      </w:pPr>
-      <w:r>
-        <w:rPr>
-          <w:rFonts w:ascii="Times New Roman" w:hAnsi="Times New Roman" w:cs="Times New Roman"/>
-          <w:b/>
-          <w:sz w:val="24"/>
-          <w:szCs w:val="24"/>
-        </w:rPr>
-        <w:lastRenderedPageBreak/>
-        <w:t>Client:</w:t>
+          <w:sz w:val="24"/>
+          <w:szCs w:val="24"/>
+        </w:rPr>
+      </w:pPr>
+    </w:p>
+    <w:p>
+      <w:pPr>
+        <w:rPr>
+          <w:rFonts w:ascii="Times New Roman" w:hAnsi="Times New Roman" w:cs="Times New Roman"/>
+          <w:b/>
+          <w:sz w:val="24"/>
+          <w:szCs w:val="24"/>
+        </w:rPr>
+      </w:pPr>
+      <w:r>
+        <w:rPr>
+          <w:rFonts w:ascii="Times New Roman" w:hAnsi="Times New Roman" w:cs="Times New Roman"/>
+          <w:b/>
+          <w:sz w:val="24"/>
+          <w:szCs w:val="24"/>
+        </w:rPr>
+        <w:t>Server:</w:t>
       </w:r>
     </w:p>
     <w:p>
@@ -5164,43 +5058,19 @@
         <w:jc w:val="both"/>
         <w:rPr>
           <w:rFonts w:ascii="Times New Roman" w:hAnsi="Times New Roman" w:cs="Times New Roman"/>
-          <w:b/>
-          <w:sz w:val="24"/>
-          <w:szCs w:val="24"/>
-        </w:rPr>
-      </w:pPr>
-      <w:r>
-        <w:rPr>
-          <w:rFonts w:ascii="Times New Roman" w:hAnsi="Times New Roman" w:cs="Times New Roman"/>
-          <w:b/>
-          <w:sz w:val="24"/>
-          <w:szCs w:val="24"/>
-        </w:rPr>
-        <w:t>On 5 different clients</w:t>
-      </w:r>
-    </w:p>
-    <w:p>
-      <w:pPr>
-        <w:jc w:val="both"/>
-        <w:rPr>
-          <w:rFonts w:ascii="Times New Roman" w:hAnsi="Times New Roman" w:cs="Times New Roman"/>
-          <w:b/>
-          <w:sz w:val="24"/>
-          <w:szCs w:val="24"/>
-        </w:rPr>
-      </w:pPr>
-      <w:r>
-        <w:rPr>
-          <w:rFonts w:ascii="Times New Roman" w:hAnsi="Times New Roman" w:cs="Times New Roman"/>
+          <w:sz w:val="24"/>
+          <w:szCs w:val="24"/>
+        </w:rPr>
+      </w:pPr>
+      <w:r>
+        <w:rPr>
           <w:noProof/>
-          <w:sz w:val="24"/>
-          <w:szCs w:val="24"/>
         </w:rPr>
         <w:drawing>
-          <wp:inline distT="0" distB="0" distL="0" distR="0" wp14:anchorId="0717A18A" wp14:editId="399D16A3">
-            <wp:extent cx="5943600" cy="4061460"/>
-            <wp:effectExtent l="0" t="0" r="0" b="0"/>
-            <wp:docPr id="19" name="Picture 19"/>
+          <wp:inline distT="0" distB="0" distL="0" distR="0" wp14:anchorId="4C2ACC3F" wp14:editId="72FFF425">
+            <wp:extent cx="5846618" cy="3040138"/>
+            <wp:effectExtent l="0" t="0" r="1905" b="8255"/>
+            <wp:docPr id="6" name="Picture 6"/>
             <wp:cNvGraphicFramePr>
               <a:graphicFrameLocks xmlns:a="http://schemas.openxmlformats.org/drawingml/2006/main" noChangeAspect="1"/>
             </wp:cNvGraphicFramePr>
@@ -5220,7 +5090,7 @@
                   <pic:spPr>
                     <a:xfrm>
                       <a:off x="0" y="0"/>
-                      <a:ext cx="5943600" cy="4061460"/>
+                      <a:ext cx="5860497" cy="3047355"/>
                     </a:xfrm>
                     <a:prstGeom prst="rect">
                       <a:avLst/>
@@ -5238,7 +5108,6 @@
         <w:jc w:val="both"/>
         <w:rPr>
           <w:rFonts w:ascii="Times New Roman" w:hAnsi="Times New Roman" w:cs="Times New Roman"/>
-          <w:b/>
           <w:sz w:val="24"/>
           <w:szCs w:val="24"/>
         </w:rPr>
@@ -5261,25 +5130,8 @@
           <w:sz w:val="24"/>
           <w:szCs w:val="24"/>
         </w:rPr>
-        <w:t xml:space="preserve">For </w:t>
-      </w:r>
-      <w:r>
-        <w:rPr>
-          <w:rFonts w:ascii="Times New Roman" w:hAnsi="Times New Roman" w:cs="Times New Roman"/>
-          <w:b/>
-          <w:sz w:val="24"/>
-          <w:szCs w:val="24"/>
-        </w:rPr>
-        <w:t>Customers</w:t>
-      </w:r>
-      <w:r>
-        <w:rPr>
-          <w:rFonts w:ascii="Times New Roman" w:hAnsi="Times New Roman" w:cs="Times New Roman"/>
-          <w:b/>
-          <w:sz w:val="24"/>
-          <w:szCs w:val="24"/>
-        </w:rPr>
-        <w:t>:</w:t>
+        <w:lastRenderedPageBreak/>
+        <w:t>Client:</w:t>
       </w:r>
     </w:p>
     <w:p>
@@ -5299,7 +5151,7 @@
           <w:sz w:val="24"/>
           <w:szCs w:val="24"/>
         </w:rPr>
-        <w:t>Browse View:</w:t>
+        <w:t>On 5 different clients</w:t>
       </w:r>
     </w:p>
     <w:p>
@@ -5320,10 +5172,10 @@
           <w:szCs w:val="24"/>
         </w:rPr>
         <w:drawing>
-          <wp:inline distT="0" distB="0" distL="0" distR="0" wp14:anchorId="4522C2F2" wp14:editId="372B66F1">
-            <wp:extent cx="4779172" cy="2598420"/>
-            <wp:effectExtent l="0" t="0" r="2540" b="0"/>
-            <wp:docPr id="20" name="Picture 20"/>
+          <wp:inline distT="0" distB="0" distL="0" distR="0" wp14:anchorId="0717A18A" wp14:editId="399D16A3">
+            <wp:extent cx="5943600" cy="4061460"/>
+            <wp:effectExtent l="0" t="0" r="0" b="0"/>
+            <wp:docPr id="19" name="Picture 19"/>
             <wp:cNvGraphicFramePr>
               <a:graphicFrameLocks xmlns:a="http://schemas.openxmlformats.org/drawingml/2006/main" noChangeAspect="1"/>
             </wp:cNvGraphicFramePr>
@@ -5343,7 +5195,7 @@
                   <pic:spPr>
                     <a:xfrm>
                       <a:off x="0" y="0"/>
-                      <a:ext cx="4801320" cy="2610462"/>
+                      <a:ext cx="5943600" cy="4061460"/>
                     </a:xfrm>
                     <a:prstGeom prst="rect">
                       <a:avLst/>
@@ -5366,16 +5218,6 @@
           <w:szCs w:val="24"/>
         </w:rPr>
       </w:pPr>
-      <w:r>
-        <w:rPr>
-          <w:rFonts w:ascii="Times New Roman" w:hAnsi="Times New Roman" w:cs="Times New Roman"/>
-          <w:b/>
-          <w:sz w:val="24"/>
-          <w:szCs w:val="24"/>
-        </w:rPr>
-        <w:lastRenderedPageBreak/>
-        <w:t>Product View:</w:t>
-      </w:r>
     </w:p>
     <w:p>
       <w:pPr>
@@ -5390,15 +5232,70 @@
       <w:r>
         <w:rPr>
           <w:rFonts w:ascii="Times New Roman" w:hAnsi="Times New Roman" w:cs="Times New Roman"/>
+          <w:b/>
+          <w:sz w:val="24"/>
+          <w:szCs w:val="24"/>
+        </w:rPr>
+        <w:t xml:space="preserve">For </w:t>
+      </w:r>
+      <w:r>
+        <w:rPr>
+          <w:rFonts w:ascii="Times New Roman" w:hAnsi="Times New Roman" w:cs="Times New Roman"/>
+          <w:b/>
+          <w:sz w:val="24"/>
+          <w:szCs w:val="24"/>
+        </w:rPr>
+        <w:t>Customers</w:t>
+      </w:r>
+      <w:r>
+        <w:rPr>
+          <w:rFonts w:ascii="Times New Roman" w:hAnsi="Times New Roman" w:cs="Times New Roman"/>
+          <w:b/>
+          <w:sz w:val="24"/>
+          <w:szCs w:val="24"/>
+        </w:rPr>
+        <w:t>:</w:t>
+      </w:r>
+    </w:p>
+    <w:p>
+      <w:pPr>
+        <w:jc w:val="both"/>
+        <w:rPr>
+          <w:rFonts w:ascii="Times New Roman" w:hAnsi="Times New Roman" w:cs="Times New Roman"/>
+          <w:b/>
+          <w:sz w:val="24"/>
+          <w:szCs w:val="24"/>
+        </w:rPr>
+      </w:pPr>
+      <w:r>
+        <w:rPr>
+          <w:rFonts w:ascii="Times New Roman" w:hAnsi="Times New Roman" w:cs="Times New Roman"/>
+          <w:b/>
+          <w:sz w:val="24"/>
+          <w:szCs w:val="24"/>
+        </w:rPr>
+        <w:t>Browse View:</w:t>
+      </w:r>
+    </w:p>
+    <w:p>
+      <w:pPr>
+        <w:jc w:val="both"/>
+        <w:rPr>
+          <w:rFonts w:ascii="Times New Roman" w:hAnsi="Times New Roman" w:cs="Times New Roman"/>
+          <w:b/>
+          <w:sz w:val="24"/>
+          <w:szCs w:val="24"/>
+        </w:rPr>
+      </w:pPr>
+      <w:r>
+        <w:rPr>
           <w:noProof/>
-          <w:sz w:val="24"/>
-          <w:szCs w:val="24"/>
         </w:rPr>
         <w:drawing>
-          <wp:inline distT="0" distB="0" distL="0" distR="0" wp14:anchorId="09FFDF02" wp14:editId="18820E46">
-            <wp:extent cx="5943600" cy="3221990"/>
+          <wp:inline distT="0" distB="0" distL="0" distR="0" wp14:anchorId="14F2ADD3" wp14:editId="4F9C4D8C">
+            <wp:extent cx="5895109" cy="2520950"/>
             <wp:effectExtent l="0" t="0" r="0" b="0"/>
-            <wp:docPr id="21" name="Picture 21"/>
+            <wp:docPr id="7" name="Picture 7"/>
             <wp:cNvGraphicFramePr>
               <a:graphicFrameLocks xmlns:a="http://schemas.openxmlformats.org/drawingml/2006/main" noChangeAspect="1"/>
             </wp:cNvGraphicFramePr>
@@ -5418,7 +5315,7 @@
                   <pic:spPr>
                     <a:xfrm>
                       <a:off x="0" y="0"/>
-                      <a:ext cx="5943600" cy="3221990"/>
+                      <a:ext cx="5938629" cy="2539561"/>
                     </a:xfrm>
                     <a:prstGeom prst="rect">
                       <a:avLst/>
@@ -5441,57 +5338,36 @@
           <w:szCs w:val="24"/>
         </w:rPr>
       </w:pPr>
-    </w:p>
-    <w:p>
-      <w:pPr>
-        <w:rPr>
-          <w:rFonts w:ascii="Times New Roman" w:hAnsi="Times New Roman" w:cs="Times New Roman"/>
-          <w:b/>
-          <w:sz w:val="24"/>
-          <w:szCs w:val="24"/>
-        </w:rPr>
-      </w:pPr>
-      <w:r>
-        <w:rPr>
-          <w:rFonts w:ascii="Times New Roman" w:hAnsi="Times New Roman" w:cs="Times New Roman"/>
-          <w:b/>
-          <w:sz w:val="24"/>
-          <w:szCs w:val="24"/>
-        </w:rPr>
-        <w:t xml:space="preserve">Cart View: </w:t>
-      </w:r>
-      <w:r>
-        <w:rPr>
-          <w:rFonts w:ascii="Times New Roman" w:hAnsi="Times New Roman" w:cs="Times New Roman"/>
-          <w:b/>
-          <w:sz w:val="24"/>
-          <w:szCs w:val="24"/>
-        </w:rPr>
-        <w:br/>
-        <w:t>when user added 3 iPhones</w:t>
-      </w:r>
-    </w:p>
-    <w:p>
-      <w:pPr>
-        <w:rPr>
-          <w:rFonts w:ascii="Times New Roman" w:hAnsi="Times New Roman" w:cs="Times New Roman"/>
-          <w:b/>
-          <w:sz w:val="24"/>
-          <w:szCs w:val="24"/>
-        </w:rPr>
-      </w:pPr>
-      <w:r>
-        <w:rPr>
-          <w:rFonts w:ascii="Times New Roman" w:hAnsi="Times New Roman" w:cs="Times New Roman"/>
+      <w:r>
+        <w:rPr>
+          <w:rFonts w:ascii="Times New Roman" w:hAnsi="Times New Roman" w:cs="Times New Roman"/>
+          <w:b/>
+          <w:sz w:val="24"/>
+          <w:szCs w:val="24"/>
+        </w:rPr>
+        <w:lastRenderedPageBreak/>
+        <w:t>Product View:</w:t>
+      </w:r>
+    </w:p>
+    <w:p>
+      <w:pPr>
+        <w:jc w:val="center"/>
+        <w:rPr>
+          <w:rFonts w:ascii="Times New Roman" w:hAnsi="Times New Roman" w:cs="Times New Roman"/>
+          <w:b/>
+          <w:sz w:val="24"/>
+          <w:szCs w:val="24"/>
+        </w:rPr>
+      </w:pPr>
+      <w:r>
+        <w:rPr>
           <w:noProof/>
-          <w:sz w:val="24"/>
-          <w:szCs w:val="24"/>
         </w:rPr>
         <w:drawing>
-          <wp:inline distT="0" distB="0" distL="0" distR="0" wp14:anchorId="49019ADD" wp14:editId="3E403523">
-            <wp:extent cx="5943600" cy="3231515"/>
-            <wp:effectExtent l="0" t="0" r="0" b="6985"/>
-            <wp:docPr id="22" name="Picture 22"/>
+          <wp:inline distT="0" distB="0" distL="0" distR="0" wp14:anchorId="52DF283D" wp14:editId="20FFCFB3">
+            <wp:extent cx="5943600" cy="3741420"/>
+            <wp:effectExtent l="0" t="0" r="0" b="0"/>
+            <wp:docPr id="9" name="Picture 9"/>
             <wp:cNvGraphicFramePr>
               <a:graphicFrameLocks xmlns:a="http://schemas.openxmlformats.org/drawingml/2006/main" noChangeAspect="1"/>
             </wp:cNvGraphicFramePr>
@@ -5511,7 +5387,7 @@
                   <pic:spPr>
                     <a:xfrm>
                       <a:off x="0" y="0"/>
-                      <a:ext cx="5943600" cy="3231515"/>
+                      <a:ext cx="5943600" cy="3741420"/>
                     </a:xfrm>
                     <a:prstGeom prst="rect">
                       <a:avLst/>
@@ -5526,74 +5402,63 @@
     </w:p>
     <w:p>
       <w:pPr>
-        <w:rPr>
-          <w:rFonts w:ascii="Times New Roman" w:hAnsi="Times New Roman" w:cs="Times New Roman"/>
-          <w:b/>
-          <w:sz w:val="24"/>
-          <w:szCs w:val="24"/>
-        </w:rPr>
-      </w:pPr>
-    </w:p>
-    <w:p>
-      <w:pPr>
-        <w:rPr>
-          <w:rFonts w:ascii="Times New Roman" w:hAnsi="Times New Roman" w:cs="Times New Roman"/>
-          <w:b/>
-          <w:sz w:val="24"/>
-          <w:szCs w:val="24"/>
-        </w:rPr>
-      </w:pPr>
-    </w:p>
-    <w:p>
-      <w:pPr>
-        <w:rPr>
-          <w:rFonts w:ascii="Times New Roman" w:hAnsi="Times New Roman" w:cs="Times New Roman"/>
-          <w:b/>
-          <w:sz w:val="24"/>
-          <w:szCs w:val="24"/>
-        </w:rPr>
-      </w:pPr>
-      <w:r>
-        <w:rPr>
-          <w:rFonts w:ascii="Times New Roman" w:hAnsi="Times New Roman" w:cs="Times New Roman"/>
-          <w:b/>
-          <w:sz w:val="24"/>
-          <w:szCs w:val="24"/>
-        </w:rPr>
-        <w:lastRenderedPageBreak/>
-        <w:t xml:space="preserve">Cart View from </w:t>
-      </w:r>
-      <w:r>
-        <w:rPr>
-          <w:rFonts w:ascii="Times New Roman" w:hAnsi="Times New Roman" w:cs="Times New Roman"/>
-          <w:b/>
-          <w:sz w:val="24"/>
-          <w:szCs w:val="24"/>
-        </w:rPr>
-        <w:t>home:</w:t>
-      </w:r>
-    </w:p>
-    <w:p>
-      <w:pPr>
-        <w:rPr>
-          <w:rFonts w:ascii="Times New Roman" w:hAnsi="Times New Roman" w:cs="Times New Roman"/>
-          <w:b/>
-          <w:sz w:val="24"/>
-          <w:szCs w:val="24"/>
-        </w:rPr>
-      </w:pPr>
-      <w:r>
-        <w:rPr>
-          <w:rFonts w:ascii="Times New Roman" w:hAnsi="Times New Roman" w:cs="Times New Roman"/>
+        <w:jc w:val="both"/>
+        <w:rPr>
+          <w:rFonts w:ascii="Times New Roman" w:hAnsi="Times New Roman" w:cs="Times New Roman"/>
+          <w:b/>
+          <w:sz w:val="24"/>
+          <w:szCs w:val="24"/>
+        </w:rPr>
+      </w:pPr>
+    </w:p>
+    <w:p>
+      <w:pPr>
+        <w:rPr>
+          <w:rFonts w:ascii="Times New Roman" w:hAnsi="Times New Roman" w:cs="Times New Roman"/>
+          <w:b/>
+          <w:sz w:val="24"/>
+          <w:szCs w:val="24"/>
+        </w:rPr>
+      </w:pPr>
+      <w:r>
+        <w:rPr>
+          <w:rFonts w:ascii="Times New Roman" w:hAnsi="Times New Roman" w:cs="Times New Roman"/>
+          <w:b/>
+          <w:sz w:val="24"/>
+          <w:szCs w:val="24"/>
+        </w:rPr>
+        <w:t xml:space="preserve">Cart View: </w:t>
+      </w:r>
+      <w:r>
+        <w:rPr>
+          <w:rFonts w:ascii="Times New Roman" w:hAnsi="Times New Roman" w:cs="Times New Roman"/>
+          <w:b/>
+          <w:sz w:val="24"/>
+          <w:szCs w:val="24"/>
+        </w:rPr>
+        <w:br/>
+        <w:t>when user added 3 iPhones</w:t>
+      </w:r>
+    </w:p>
+    <w:p>
+      <w:pPr>
+        <w:jc w:val="center"/>
+        <w:rPr>
+          <w:rFonts w:ascii="Times New Roman" w:hAnsi="Times New Roman" w:cs="Times New Roman"/>
+          <w:b/>
+          <w:sz w:val="24"/>
+          <w:szCs w:val="24"/>
+        </w:rPr>
+      </w:pPr>
+      <w:r>
+        <w:rPr>
           <w:noProof/>
-          <w:sz w:val="24"/>
-          <w:szCs w:val="24"/>
         </w:rPr>
         <w:drawing>
-          <wp:inline distT="0" distB="0" distL="0" distR="0" wp14:anchorId="1A06F357" wp14:editId="1E85EFAC">
-            <wp:extent cx="5943600" cy="3143885"/>
-            <wp:effectExtent l="0" t="0" r="0" b="0"/>
-            <wp:docPr id="23" name="Picture 23"/>
+          <wp:inline distT="0" distB="0" distL="0" distR="0" wp14:anchorId="6E74322F" wp14:editId="2A7E463E">
+            <wp:extent cx="5922818" cy="3138170"/>
+            <wp:effectExtent l="0" t="0" r="1905" b="5080"/>
+            <wp:docPr id="13" name="Picture 13"/>
             <wp:cNvGraphicFramePr>
               <a:graphicFrameLocks xmlns:a="http://schemas.openxmlformats.org/drawingml/2006/main" noChangeAspect="1"/>
             </wp:cNvGraphicFramePr>
@@ -5613,7 +5478,7 @@
                   <pic:spPr>
                     <a:xfrm>
                       <a:off x="0" y="0"/>
-                      <a:ext cx="5943600" cy="3143885"/>
+                      <a:ext cx="5940087" cy="3147320"/>
                     </a:xfrm>
                     <a:prstGeom prst="rect">
                       <a:avLst/>
@@ -5635,47 +5500,44 @@
           <w:szCs w:val="24"/>
         </w:rPr>
       </w:pPr>
-    </w:p>
-    <w:p>
-      <w:pPr>
-        <w:rPr>
-          <w:rFonts w:ascii="Times New Roman" w:hAnsi="Times New Roman" w:cs="Times New Roman"/>
-          <w:b/>
-          <w:sz w:val="24"/>
-          <w:szCs w:val="24"/>
-        </w:rPr>
-      </w:pPr>
-      <w:r>
-        <w:rPr>
-          <w:rFonts w:ascii="Times New Roman" w:hAnsi="Times New Roman" w:cs="Times New Roman"/>
-          <w:b/>
-          <w:sz w:val="24"/>
-          <w:szCs w:val="24"/>
-        </w:rPr>
-        <w:t xml:space="preserve">If user has no items in cart: </w:t>
-      </w:r>
-    </w:p>
-    <w:p>
-      <w:pPr>
-        <w:rPr>
-          <w:rFonts w:ascii="Times New Roman" w:hAnsi="Times New Roman" w:cs="Times New Roman"/>
-          <w:b/>
-          <w:sz w:val="24"/>
-          <w:szCs w:val="24"/>
-        </w:rPr>
-      </w:pPr>
-      <w:r>
-        <w:rPr>
-          <w:rFonts w:ascii="Times New Roman" w:hAnsi="Times New Roman" w:cs="Times New Roman"/>
+      <w:r>
+        <w:rPr>
+          <w:rFonts w:ascii="Times New Roman" w:hAnsi="Times New Roman" w:cs="Times New Roman"/>
+          <w:b/>
+          <w:sz w:val="24"/>
+          <w:szCs w:val="24"/>
+        </w:rPr>
+        <w:lastRenderedPageBreak/>
+        <w:t xml:space="preserve">Cart View from </w:t>
+      </w:r>
+      <w:r>
+        <w:rPr>
+          <w:rFonts w:ascii="Times New Roman" w:hAnsi="Times New Roman" w:cs="Times New Roman"/>
+          <w:b/>
+          <w:sz w:val="24"/>
+          <w:szCs w:val="24"/>
+        </w:rPr>
+        <w:t>home:</w:t>
+      </w:r>
+    </w:p>
+    <w:p>
+      <w:pPr>
+        <w:rPr>
+          <w:rFonts w:ascii="Times New Roman" w:hAnsi="Times New Roman" w:cs="Times New Roman"/>
+          <w:b/>
+          <w:sz w:val="24"/>
+          <w:szCs w:val="24"/>
+        </w:rPr>
+      </w:pPr>
+      <w:r>
+        <w:rPr>
           <w:noProof/>
-          <w:sz w:val="24"/>
-          <w:szCs w:val="24"/>
         </w:rPr>
         <w:drawing>
-          <wp:inline distT="0" distB="0" distL="0" distR="0" wp14:anchorId="3BABEC7B" wp14:editId="46F7DB5C">
-            <wp:extent cx="5943600" cy="3708400"/>
-            <wp:effectExtent l="0" t="0" r="0" b="6350"/>
-            <wp:docPr id="24" name="Picture 24"/>
+          <wp:inline distT="0" distB="0" distL="0" distR="0" wp14:anchorId="2EDAD6E2" wp14:editId="04467A88">
+            <wp:extent cx="5943600" cy="7336790"/>
+            <wp:effectExtent l="0" t="0" r="0" b="0"/>
+            <wp:docPr id="14" name="Picture 14"/>
             <wp:cNvGraphicFramePr>
               <a:graphicFrameLocks xmlns:a="http://schemas.openxmlformats.org/drawingml/2006/main" noChangeAspect="1"/>
             </wp:cNvGraphicFramePr>
@@ -5695,7 +5557,7 @@
                   <pic:spPr>
                     <a:xfrm>
                       <a:off x="0" y="0"/>
-                      <a:ext cx="5943600" cy="3708400"/>
+                      <a:ext cx="5943600" cy="7336790"/>
                     </a:xfrm>
                     <a:prstGeom prst="rect">
                       <a:avLst/>
@@ -5727,6 +5589,16 @@
           <w:szCs w:val="24"/>
         </w:rPr>
       </w:pPr>
+    </w:p>
+    <w:p>
+      <w:pPr>
+        <w:rPr>
+          <w:rFonts w:ascii="Times New Roman" w:hAnsi="Times New Roman" w:cs="Times New Roman"/>
+          <w:b/>
+          <w:sz w:val="24"/>
+          <w:szCs w:val="24"/>
+        </w:rPr>
+      </w:pPr>
       <w:r>
         <w:rPr>
           <w:rFonts w:ascii="Times New Roman" w:hAnsi="Times New Roman" w:cs="Times New Roman"/>
@@ -5735,64 +5607,27 @@
           <w:szCs w:val="24"/>
         </w:rPr>
         <w:lastRenderedPageBreak/>
-        <w:t>When user adds item to cart, logs-out and comes back to see his cart of previous session</w:t>
-      </w:r>
-      <w:r>
-        <w:rPr>
-          <w:rFonts w:ascii="Times New Roman" w:hAnsi="Times New Roman" w:cs="Times New Roman"/>
-          <w:b/>
-          <w:sz w:val="24"/>
-          <w:szCs w:val="24"/>
-        </w:rPr>
-        <w:t>:</w:t>
-      </w:r>
-    </w:p>
-    <w:p>
-      <w:pPr>
-        <w:pStyle w:val="ListParagraph"/>
-        <w:numPr>
-          <w:ilvl w:val="0"/>
-          <w:numId w:val="5"/>
-        </w:numPr>
-        <w:rPr>
-          <w:rFonts w:ascii="Times New Roman" w:hAnsi="Times New Roman" w:cs="Times New Roman"/>
-          <w:b/>
-          <w:sz w:val="24"/>
-          <w:szCs w:val="24"/>
-        </w:rPr>
-      </w:pPr>
-      <w:r>
-        <w:rPr>
-          <w:rFonts w:ascii="Times New Roman" w:hAnsi="Times New Roman" w:cs="Times New Roman"/>
-          <w:b/>
-          <w:sz w:val="24"/>
-          <w:szCs w:val="24"/>
-        </w:rPr>
-        <w:t>User logs out after adding:</w:t>
-      </w:r>
-    </w:p>
-    <w:p>
-      <w:pPr>
-        <w:pStyle w:val="ListParagraph"/>
-        <w:rPr>
-          <w:rFonts w:ascii="Times New Roman" w:hAnsi="Times New Roman" w:cs="Times New Roman"/>
-          <w:b/>
-          <w:sz w:val="24"/>
-          <w:szCs w:val="24"/>
-        </w:rPr>
-      </w:pPr>
-      <w:r>
-        <w:rPr>
-          <w:rFonts w:ascii="Times New Roman" w:hAnsi="Times New Roman" w:cs="Times New Roman"/>
+        <w:t xml:space="preserve">If user has no items in cart: </w:t>
+      </w:r>
+    </w:p>
+    <w:p>
+      <w:pPr>
+        <w:rPr>
+          <w:rFonts w:ascii="Times New Roman" w:hAnsi="Times New Roman" w:cs="Times New Roman"/>
+          <w:b/>
+          <w:sz w:val="24"/>
+          <w:szCs w:val="24"/>
+        </w:rPr>
+      </w:pPr>
+      <w:r>
+        <w:rPr>
           <w:noProof/>
-          <w:sz w:val="24"/>
-          <w:szCs w:val="24"/>
         </w:rPr>
         <w:drawing>
-          <wp:inline distT="0" distB="0" distL="0" distR="0" wp14:anchorId="4384D650" wp14:editId="4F81C08E">
-            <wp:extent cx="5943600" cy="3194685"/>
+          <wp:inline distT="0" distB="0" distL="0" distR="0" wp14:anchorId="103735CD" wp14:editId="45F406D2">
+            <wp:extent cx="5943600" cy="2833255"/>
             <wp:effectExtent l="0" t="0" r="0" b="5715"/>
-            <wp:docPr id="25" name="Picture 25"/>
+            <wp:docPr id="15" name="Picture 15"/>
             <wp:cNvGraphicFramePr>
               <a:graphicFrameLocks xmlns:a="http://schemas.openxmlformats.org/drawingml/2006/main" noChangeAspect="1"/>
             </wp:cNvGraphicFramePr>
@@ -5812,7 +5647,7 @@
                   <pic:spPr>
                     <a:xfrm>
                       <a:off x="0" y="0"/>
-                      <a:ext cx="5943600" cy="3194685"/>
+                      <a:ext cx="5956909" cy="2839599"/>
                     </a:xfrm>
                     <a:prstGeom prst="rect">
                       <a:avLst/>
@@ -5827,14 +5662,41 @@
     </w:p>
     <w:p>
       <w:pPr>
-        <w:pStyle w:val="ListParagraph"/>
-        <w:rPr>
-          <w:rFonts w:ascii="Times New Roman" w:hAnsi="Times New Roman" w:cs="Times New Roman"/>
-          <w:b/>
-          <w:sz w:val="24"/>
-          <w:szCs w:val="24"/>
-        </w:rPr>
-      </w:pPr>
+        <w:rPr>
+          <w:rFonts w:ascii="Times New Roman" w:hAnsi="Times New Roman" w:cs="Times New Roman"/>
+          <w:b/>
+          <w:sz w:val="24"/>
+          <w:szCs w:val="24"/>
+        </w:rPr>
+      </w:pPr>
+    </w:p>
+    <w:p>
+      <w:pPr>
+        <w:rPr>
+          <w:rFonts w:ascii="Times New Roman" w:hAnsi="Times New Roman" w:cs="Times New Roman"/>
+          <w:b/>
+          <w:sz w:val="24"/>
+          <w:szCs w:val="24"/>
+        </w:rPr>
+      </w:pPr>
+      <w:r>
+        <w:rPr>
+          <w:rFonts w:ascii="Times New Roman" w:hAnsi="Times New Roman" w:cs="Times New Roman"/>
+          <w:b/>
+          <w:sz w:val="24"/>
+          <w:szCs w:val="24"/>
+        </w:rPr>
+        <w:t>When user adds item to cart, logs-out and comes back to see his cart of previous session</w:t>
+      </w:r>
+      <w:r>
+        <w:rPr>
+          <w:rFonts w:ascii="Times New Roman" w:hAnsi="Times New Roman" w:cs="Times New Roman"/>
+          <w:b/>
+          <w:sz w:val="24"/>
+          <w:szCs w:val="24"/>
+        </w:rPr>
+        <w:t>:</w:t>
+      </w:r>
     </w:p>
     <w:p>
       <w:pPr>
@@ -5857,7 +5719,7 @@
           <w:sz w:val="24"/>
           <w:szCs w:val="24"/>
         </w:rPr>
-        <w:t>Cart when he comes back</w:t>
+        <w:t>User logs out after adding:</w:t>
       </w:r>
     </w:p>
     <w:p>
@@ -5878,10 +5740,10 @@
           <w:szCs w:val="24"/>
         </w:rPr>
         <w:drawing>
-          <wp:inline distT="0" distB="0" distL="0" distR="0" wp14:anchorId="0137AF73" wp14:editId="6F368E16">
+          <wp:inline distT="0" distB="0" distL="0" distR="0" wp14:anchorId="4384D650" wp14:editId="4F81C08E">
             <wp:extent cx="5943600" cy="3194685"/>
             <wp:effectExtent l="0" t="0" r="0" b="5715"/>
-            <wp:docPr id="26" name="Picture 26"/>
+            <wp:docPr id="25" name="Picture 25"/>
             <wp:cNvGraphicFramePr>
               <a:graphicFrameLocks xmlns:a="http://schemas.openxmlformats.org/drawingml/2006/main" noChangeAspect="1"/>
             </wp:cNvGraphicFramePr>
@@ -5913,48 +5775,69 @@
           </wp:inline>
         </w:drawing>
       </w:r>
-      <w:r>
-        <w:rPr>
-          <w:rFonts w:ascii="Times New Roman" w:hAnsi="Times New Roman" w:cs="Times New Roman"/>
-          <w:b/>
-          <w:sz w:val="24"/>
-          <w:szCs w:val="24"/>
-        </w:rPr>
-        <w:t xml:space="preserve"> </w:t>
-      </w:r>
-    </w:p>
-    <w:p>
-      <w:pPr>
-        <w:rPr>
-          <w:rFonts w:ascii="Times New Roman" w:hAnsi="Times New Roman" w:cs="Times New Roman"/>
-          <w:b/>
-          <w:sz w:val="24"/>
-          <w:szCs w:val="24"/>
-        </w:rPr>
-      </w:pPr>
-    </w:p>
-    <w:p>
-      <w:pPr>
-        <w:rPr>
-          <w:rFonts w:ascii="Times New Roman" w:hAnsi="Times New Roman" w:cs="Times New Roman"/>
-          <w:b/>
-          <w:sz w:val="24"/>
-          <w:szCs w:val="24"/>
-        </w:rPr>
-      </w:pPr>
-    </w:p>
-    <w:p>
-      <w:pPr>
-        <w:rPr>
-          <w:rFonts w:ascii="Times New Roman" w:hAnsi="Times New Roman" w:cs="Times New Roman"/>
-          <w:b/>
-          <w:sz w:val="24"/>
-          <w:szCs w:val="24"/>
-        </w:rPr>
-      </w:pPr>
-    </w:p>
-    <w:p>
-      <w:pPr>
+    </w:p>
+    <w:p>
+      <w:pPr>
+        <w:pStyle w:val="ListParagraph"/>
+        <w:rPr>
+          <w:rFonts w:ascii="Times New Roman" w:hAnsi="Times New Roman" w:cs="Times New Roman"/>
+          <w:b/>
+          <w:sz w:val="24"/>
+          <w:szCs w:val="24"/>
+        </w:rPr>
+      </w:pPr>
+    </w:p>
+    <w:p>
+      <w:pPr>
+        <w:pStyle w:val="ListParagraph"/>
+        <w:rPr>
+          <w:rFonts w:ascii="Times New Roman" w:hAnsi="Times New Roman" w:cs="Times New Roman"/>
+          <w:b/>
+          <w:sz w:val="24"/>
+          <w:szCs w:val="24"/>
+        </w:rPr>
+      </w:pPr>
+    </w:p>
+    <w:p>
+      <w:pPr>
+        <w:pStyle w:val="ListParagraph"/>
+        <w:rPr>
+          <w:rFonts w:ascii="Times New Roman" w:hAnsi="Times New Roman" w:cs="Times New Roman"/>
+          <w:b/>
+          <w:sz w:val="24"/>
+          <w:szCs w:val="24"/>
+        </w:rPr>
+      </w:pPr>
+    </w:p>
+    <w:p>
+      <w:pPr>
+        <w:pStyle w:val="ListParagraph"/>
+        <w:rPr>
+          <w:rFonts w:ascii="Times New Roman" w:hAnsi="Times New Roman" w:cs="Times New Roman"/>
+          <w:b/>
+          <w:sz w:val="24"/>
+          <w:szCs w:val="24"/>
+        </w:rPr>
+      </w:pPr>
+    </w:p>
+    <w:p>
+      <w:pPr>
+        <w:pStyle w:val="ListParagraph"/>
+        <w:rPr>
+          <w:rFonts w:ascii="Times New Roman" w:hAnsi="Times New Roman" w:cs="Times New Roman"/>
+          <w:b/>
+          <w:sz w:val="24"/>
+          <w:szCs w:val="24"/>
+        </w:rPr>
+      </w:pPr>
+    </w:p>
+    <w:p>
+      <w:pPr>
+        <w:pStyle w:val="ListParagraph"/>
+        <w:numPr>
+          <w:ilvl w:val="0"/>
+          <w:numId w:val="5"/>
+        </w:numPr>
         <w:rPr>
           <w:rFonts w:ascii="Times New Roman" w:hAnsi="Times New Roman" w:cs="Times New Roman"/>
           <w:b/>
@@ -5970,21 +5853,12 @@
           <w:szCs w:val="24"/>
         </w:rPr>
         <w:lastRenderedPageBreak/>
-        <w:t>Purchase:</w:t>
-      </w:r>
-    </w:p>
-    <w:p>
-      <w:pPr>
-        <w:rPr>
-          <w:rFonts w:ascii="Times New Roman" w:hAnsi="Times New Roman" w:cs="Times New Roman"/>
-          <w:b/>
-          <w:sz w:val="24"/>
-          <w:szCs w:val="24"/>
-        </w:rPr>
-      </w:pPr>
-    </w:p>
-    <w:p>
-      <w:pPr>
+        <w:t>Cart when he comes back</w:t>
+      </w:r>
+    </w:p>
+    <w:p>
+      <w:pPr>
+        <w:pStyle w:val="ListParagraph"/>
         <w:rPr>
           <w:rFonts w:ascii="Times New Roman" w:hAnsi="Times New Roman" w:cs="Times New Roman"/>
           <w:b/>
@@ -6000,10 +5874,10 @@
           <w:szCs w:val="24"/>
         </w:rPr>
         <w:drawing>
-          <wp:inline distT="0" distB="0" distL="0" distR="0" wp14:anchorId="22E79681" wp14:editId="3E1F0C99">
-            <wp:extent cx="5943600" cy="5259070"/>
-            <wp:effectExtent l="0" t="0" r="0" b="0"/>
-            <wp:docPr id="27" name="Picture 27"/>
+          <wp:inline distT="0" distB="0" distL="0" distR="0" wp14:anchorId="0137AF73" wp14:editId="6F368E16">
+            <wp:extent cx="5943600" cy="3194685"/>
+            <wp:effectExtent l="0" t="0" r="0" b="5715"/>
+            <wp:docPr id="26" name="Picture 26"/>
             <wp:cNvGraphicFramePr>
               <a:graphicFrameLocks xmlns:a="http://schemas.openxmlformats.org/drawingml/2006/main" noChangeAspect="1"/>
             </wp:cNvGraphicFramePr>
@@ -6023,7 +5897,7 @@
                   <pic:spPr>
                     <a:xfrm>
                       <a:off x="0" y="0"/>
-                      <a:ext cx="5943600" cy="5259070"/>
+                      <a:ext cx="5943600" cy="3194685"/>
                     </a:xfrm>
                     <a:prstGeom prst="rect">
                       <a:avLst/>
@@ -6035,138 +5909,63 @@
           </wp:inline>
         </w:drawing>
       </w:r>
-    </w:p>
-    <w:p>
-      <w:pPr>
-        <w:rPr>
-          <w:rFonts w:ascii="Times New Roman" w:hAnsi="Times New Roman" w:cs="Times New Roman"/>
-          <w:b/>
-          <w:sz w:val="24"/>
-          <w:szCs w:val="24"/>
-        </w:rPr>
-      </w:pPr>
-    </w:p>
-    <w:p>
-      <w:pPr>
-        <w:rPr>
-          <w:rFonts w:ascii="Times New Roman" w:hAnsi="Times New Roman" w:cs="Times New Roman"/>
-          <w:b/>
-          <w:sz w:val="24"/>
-          <w:szCs w:val="24"/>
-        </w:rPr>
-      </w:pPr>
-    </w:p>
-    <w:p>
-      <w:pPr>
-        <w:rPr>
-          <w:rFonts w:ascii="Times New Roman" w:hAnsi="Times New Roman" w:cs="Times New Roman"/>
-          <w:b/>
-          <w:sz w:val="24"/>
-          <w:szCs w:val="24"/>
-        </w:rPr>
-      </w:pPr>
-    </w:p>
-    <w:p>
-      <w:pPr>
-        <w:rPr>
-          <w:rFonts w:ascii="Times New Roman" w:hAnsi="Times New Roman" w:cs="Times New Roman"/>
-          <w:b/>
-          <w:sz w:val="24"/>
-          <w:szCs w:val="24"/>
-        </w:rPr>
-      </w:pPr>
-    </w:p>
-    <w:p>
-      <w:pPr>
-        <w:rPr>
-          <w:rFonts w:ascii="Times New Roman" w:hAnsi="Times New Roman" w:cs="Times New Roman"/>
-          <w:b/>
-          <w:sz w:val="24"/>
-          <w:szCs w:val="24"/>
-        </w:rPr>
-      </w:pPr>
-    </w:p>
-    <w:p>
-      <w:pPr>
-        <w:rPr>
-          <w:rFonts w:ascii="Times New Roman" w:hAnsi="Times New Roman" w:cs="Times New Roman"/>
-          <w:b/>
-          <w:sz w:val="24"/>
-          <w:szCs w:val="24"/>
-        </w:rPr>
-      </w:pPr>
-    </w:p>
-    <w:p>
-      <w:pPr>
-        <w:rPr>
-          <w:rFonts w:ascii="Times New Roman" w:hAnsi="Times New Roman" w:cs="Times New Roman"/>
-          <w:b/>
-          <w:sz w:val="24"/>
-          <w:szCs w:val="24"/>
-        </w:rPr>
-      </w:pPr>
-    </w:p>
-    <w:p>
-      <w:pPr>
-        <w:rPr>
-          <w:rFonts w:ascii="Times New Roman" w:hAnsi="Times New Roman" w:cs="Times New Roman"/>
-          <w:b/>
-          <w:sz w:val="24"/>
-          <w:szCs w:val="24"/>
-        </w:rPr>
-      </w:pPr>
-    </w:p>
-    <w:p>
-      <w:pPr>
-        <w:rPr>
-          <w:rFonts w:ascii="Times New Roman" w:hAnsi="Times New Roman" w:cs="Times New Roman"/>
-          <w:b/>
-          <w:sz w:val="24"/>
-          <w:szCs w:val="24"/>
-        </w:rPr>
-      </w:pPr>
-      <w:r>
-        <w:rPr>
-          <w:rFonts w:ascii="Times New Roman" w:hAnsi="Times New Roman" w:cs="Times New Roman"/>
-          <w:b/>
-          <w:sz w:val="24"/>
-          <w:szCs w:val="24"/>
-        </w:rPr>
-        <w:lastRenderedPageBreak/>
-        <w:t>Order History View:</w:t>
-      </w:r>
-    </w:p>
-    <w:p>
-      <w:pPr>
-        <w:rPr>
-          <w:rFonts w:ascii="Times New Roman" w:hAnsi="Times New Roman" w:cs="Times New Roman"/>
-          <w:b/>
-          <w:sz w:val="24"/>
-          <w:szCs w:val="24"/>
-        </w:rPr>
-      </w:pPr>
-    </w:p>
-    <w:p>
-      <w:pPr>
-        <w:rPr>
-          <w:rFonts w:ascii="Times New Roman" w:hAnsi="Times New Roman" w:cs="Times New Roman"/>
-          <w:b/>
-          <w:sz w:val="24"/>
-          <w:szCs w:val="24"/>
-        </w:rPr>
-      </w:pPr>
-      <w:r>
-        <w:rPr>
-          <w:rFonts w:ascii="Times New Roman" w:hAnsi="Times New Roman" w:cs="Times New Roman"/>
+      <w:r>
+        <w:rPr>
+          <w:rFonts w:ascii="Times New Roman" w:hAnsi="Times New Roman" w:cs="Times New Roman"/>
+          <w:b/>
+          <w:sz w:val="24"/>
+          <w:szCs w:val="24"/>
+        </w:rPr>
+        <w:t xml:space="preserve"> </w:t>
+      </w:r>
+    </w:p>
+    <w:p>
+      <w:pPr>
+        <w:rPr>
+          <w:rFonts w:ascii="Times New Roman" w:hAnsi="Times New Roman" w:cs="Times New Roman"/>
+          <w:b/>
+          <w:sz w:val="24"/>
+          <w:szCs w:val="24"/>
+        </w:rPr>
+      </w:pPr>
+    </w:p>
+    <w:p>
+      <w:pPr>
+        <w:rPr>
+          <w:rFonts w:ascii="Times New Roman" w:hAnsi="Times New Roman" w:cs="Times New Roman"/>
+          <w:b/>
+          <w:sz w:val="24"/>
+          <w:szCs w:val="24"/>
+        </w:rPr>
+      </w:pPr>
+      <w:r>
+        <w:rPr>
+          <w:rFonts w:ascii="Times New Roman" w:hAnsi="Times New Roman" w:cs="Times New Roman"/>
+          <w:b/>
+          <w:sz w:val="24"/>
+          <w:szCs w:val="24"/>
+        </w:rPr>
+        <w:t>Purchase:</w:t>
+      </w:r>
+    </w:p>
+    <w:p>
+      <w:pPr>
+        <w:rPr>
+          <w:rFonts w:ascii="Times New Roman" w:hAnsi="Times New Roman" w:cs="Times New Roman"/>
+          <w:b/>
+          <w:sz w:val="24"/>
+          <w:szCs w:val="24"/>
+        </w:rPr>
+      </w:pPr>
+      <w:r>
+        <w:rPr>
           <w:noProof/>
-          <w:sz w:val="24"/>
-          <w:szCs w:val="24"/>
         </w:rPr>
         <w:drawing>
-          <wp:inline distT="0" distB="0" distL="0" distR="0" wp14:anchorId="368995B4" wp14:editId="746ED31C">
-            <wp:extent cx="5943600" cy="5746750"/>
-            <wp:effectExtent l="0" t="0" r="0" b="6350"/>
-            <wp:docPr id="28" name="Picture 28"/>
+          <wp:inline distT="0" distB="0" distL="0" distR="0" wp14:anchorId="06D0F2DB" wp14:editId="40C314D7">
+            <wp:extent cx="4184073" cy="4024587"/>
+            <wp:effectExtent l="0" t="0" r="6985" b="0"/>
+            <wp:docPr id="29" name="Picture 29"/>
             <wp:cNvGraphicFramePr>
               <a:graphicFrameLocks xmlns:a="http://schemas.openxmlformats.org/drawingml/2006/main" noChangeAspect="1"/>
             </wp:cNvGraphicFramePr>
@@ -6186,7 +5985,7 @@
                   <pic:spPr>
                     <a:xfrm>
                       <a:off x="0" y="0"/>
-                      <a:ext cx="5943600" cy="5746750"/>
+                      <a:ext cx="4221346" cy="4060439"/>
                     </a:xfrm>
                     <a:prstGeom prst="rect">
                       <a:avLst/>
@@ -6208,66 +6007,6 @@
           <w:szCs w:val="24"/>
         </w:rPr>
       </w:pPr>
-    </w:p>
-    <w:p>
-      <w:pPr>
-        <w:rPr>
-          <w:rFonts w:ascii="Times New Roman" w:hAnsi="Times New Roman" w:cs="Times New Roman"/>
-          <w:b/>
-          <w:sz w:val="24"/>
-          <w:szCs w:val="24"/>
-        </w:rPr>
-      </w:pPr>
-    </w:p>
-    <w:p>
-      <w:pPr>
-        <w:rPr>
-          <w:rFonts w:ascii="Times New Roman" w:hAnsi="Times New Roman" w:cs="Times New Roman"/>
-          <w:b/>
-          <w:sz w:val="24"/>
-          <w:szCs w:val="24"/>
-        </w:rPr>
-      </w:pPr>
-    </w:p>
-    <w:p>
-      <w:pPr>
-        <w:rPr>
-          <w:rFonts w:ascii="Times New Roman" w:hAnsi="Times New Roman" w:cs="Times New Roman"/>
-          <w:b/>
-          <w:sz w:val="24"/>
-          <w:szCs w:val="24"/>
-        </w:rPr>
-      </w:pPr>
-    </w:p>
-    <w:p>
-      <w:pPr>
-        <w:rPr>
-          <w:rFonts w:ascii="Times New Roman" w:hAnsi="Times New Roman" w:cs="Times New Roman"/>
-          <w:b/>
-          <w:sz w:val="24"/>
-          <w:szCs w:val="24"/>
-        </w:rPr>
-      </w:pPr>
-    </w:p>
-    <w:p>
-      <w:pPr>
-        <w:rPr>
-          <w:rFonts w:ascii="Times New Roman" w:hAnsi="Times New Roman" w:cs="Times New Roman"/>
-          <w:b/>
-          <w:sz w:val="24"/>
-          <w:szCs w:val="24"/>
-        </w:rPr>
-      </w:pPr>
-    </w:p>
-    <w:p>
-      <w:pPr>
-        <w:rPr>
-          <w:rFonts w:ascii="Times New Roman" w:hAnsi="Times New Roman" w:cs="Times New Roman"/>
-          <w:b/>
-          <w:sz w:val="24"/>
-          <w:szCs w:val="24"/>
-        </w:rPr>
-      </w:pPr>
       <w:r>
         <w:rPr>
           <w:rFonts w:ascii="Times New Roman" w:hAnsi="Times New Roman" w:cs="Times New Roman"/>
@@ -6276,58 +6015,27 @@
           <w:szCs w:val="24"/>
         </w:rPr>
         <w:lastRenderedPageBreak/>
-        <w:t>For admin:</w:t>
-      </w:r>
-      <w:r>
-        <w:rPr>
-          <w:rFonts w:ascii="Times New Roman" w:hAnsi="Times New Roman" w:cs="Times New Roman"/>
-          <w:b/>
-          <w:sz w:val="24"/>
-          <w:szCs w:val="24"/>
-        </w:rPr>
-        <w:br/>
-      </w:r>
-    </w:p>
-    <w:p>
-      <w:pPr>
-        <w:rPr>
-          <w:rFonts w:ascii="Times New Roman" w:hAnsi="Times New Roman" w:cs="Times New Roman"/>
-          <w:b/>
-          <w:sz w:val="24"/>
-          <w:szCs w:val="24"/>
-        </w:rPr>
-      </w:pPr>
-      <w:r>
-        <w:rPr>
-          <w:rFonts w:ascii="Times New Roman" w:hAnsi="Times New Roman" w:cs="Times New Roman"/>
-          <w:b/>
-          <w:sz w:val="24"/>
-          <w:szCs w:val="24"/>
-        </w:rPr>
-        <w:t>Add item:</w:t>
-      </w:r>
-    </w:p>
-    <w:p>
-      <w:pPr>
-        <w:rPr>
-          <w:rFonts w:ascii="Times New Roman" w:hAnsi="Times New Roman" w:cs="Times New Roman"/>
-          <w:b/>
-          <w:sz w:val="24"/>
-          <w:szCs w:val="24"/>
-        </w:rPr>
-      </w:pPr>
-      <w:r>
-        <w:rPr>
-          <w:rFonts w:ascii="Times New Roman" w:hAnsi="Times New Roman" w:cs="Times New Roman"/>
+        <w:t>Order History View:</w:t>
+      </w:r>
+    </w:p>
+    <w:p>
+      <w:pPr>
+        <w:rPr>
+          <w:rFonts w:ascii="Times New Roman" w:hAnsi="Times New Roman" w:cs="Times New Roman"/>
+          <w:b/>
+          <w:sz w:val="24"/>
+          <w:szCs w:val="24"/>
+        </w:rPr>
+      </w:pPr>
+      <w:r>
+        <w:rPr>
           <w:noProof/>
-          <w:sz w:val="24"/>
-          <w:szCs w:val="24"/>
         </w:rPr>
         <w:drawing>
-          <wp:inline distT="0" distB="0" distL="0" distR="0" wp14:anchorId="2840F66E" wp14:editId="657650AC">
-            <wp:extent cx="5943600" cy="5222240"/>
-            <wp:effectExtent l="0" t="0" r="0" b="0"/>
-            <wp:docPr id="30" name="Picture 30"/>
+          <wp:inline distT="0" distB="0" distL="0" distR="0" wp14:anchorId="731E4730" wp14:editId="2340F498">
+            <wp:extent cx="5943600" cy="3309620"/>
+            <wp:effectExtent l="0" t="0" r="0" b="5080"/>
+            <wp:docPr id="31" name="Picture 31"/>
             <wp:cNvGraphicFramePr>
               <a:graphicFrameLocks xmlns:a="http://schemas.openxmlformats.org/drawingml/2006/main" noChangeAspect="1"/>
             </wp:cNvGraphicFramePr>
@@ -6347,6 +6055,257 @@
                   <pic:spPr>
                     <a:xfrm>
                       <a:off x="0" y="0"/>
+                      <a:ext cx="5943600" cy="3309620"/>
+                    </a:xfrm>
+                    <a:prstGeom prst="rect">
+                      <a:avLst/>
+                    </a:prstGeom>
+                  </pic:spPr>
+                </pic:pic>
+              </a:graphicData>
+            </a:graphic>
+          </wp:inline>
+        </w:drawing>
+      </w:r>
+    </w:p>
+    <w:p>
+      <w:pPr>
+        <w:rPr>
+          <w:rFonts w:ascii="Times New Roman" w:hAnsi="Times New Roman" w:cs="Times New Roman"/>
+          <w:b/>
+          <w:sz w:val="24"/>
+          <w:szCs w:val="24"/>
+        </w:rPr>
+      </w:pPr>
+    </w:p>
+    <w:p>
+      <w:pPr>
+        <w:rPr>
+          <w:rFonts w:ascii="Times New Roman" w:hAnsi="Times New Roman" w:cs="Times New Roman"/>
+          <w:b/>
+          <w:sz w:val="24"/>
+          <w:szCs w:val="24"/>
+        </w:rPr>
+      </w:pPr>
+    </w:p>
+    <w:p>
+      <w:pPr>
+        <w:rPr>
+          <w:rFonts w:ascii="Times New Roman" w:hAnsi="Times New Roman" w:cs="Times New Roman"/>
+          <w:b/>
+          <w:sz w:val="24"/>
+          <w:szCs w:val="24"/>
+        </w:rPr>
+      </w:pPr>
+    </w:p>
+    <w:p>
+      <w:pPr>
+        <w:rPr>
+          <w:rFonts w:ascii="Times New Roman" w:hAnsi="Times New Roman" w:cs="Times New Roman"/>
+          <w:b/>
+          <w:sz w:val="24"/>
+          <w:szCs w:val="24"/>
+        </w:rPr>
+      </w:pPr>
+    </w:p>
+    <w:p>
+      <w:pPr>
+        <w:rPr>
+          <w:rFonts w:ascii="Times New Roman" w:hAnsi="Times New Roman" w:cs="Times New Roman"/>
+          <w:b/>
+          <w:sz w:val="24"/>
+          <w:szCs w:val="24"/>
+        </w:rPr>
+      </w:pPr>
+    </w:p>
+    <w:p>
+      <w:pPr>
+        <w:rPr>
+          <w:rFonts w:ascii="Times New Roman" w:hAnsi="Times New Roman" w:cs="Times New Roman"/>
+          <w:b/>
+          <w:sz w:val="24"/>
+          <w:szCs w:val="24"/>
+        </w:rPr>
+      </w:pPr>
+    </w:p>
+    <w:p>
+      <w:pPr>
+        <w:rPr>
+          <w:rFonts w:ascii="Times New Roman" w:hAnsi="Times New Roman" w:cs="Times New Roman"/>
+          <w:b/>
+          <w:sz w:val="24"/>
+          <w:szCs w:val="24"/>
+        </w:rPr>
+      </w:pPr>
+    </w:p>
+    <w:p>
+      <w:pPr>
+        <w:rPr>
+          <w:rFonts w:ascii="Times New Roman" w:hAnsi="Times New Roman" w:cs="Times New Roman"/>
+          <w:b/>
+          <w:sz w:val="24"/>
+          <w:szCs w:val="24"/>
+        </w:rPr>
+      </w:pPr>
+    </w:p>
+    <w:p>
+      <w:pPr>
+        <w:rPr>
+          <w:rFonts w:ascii="Times New Roman" w:hAnsi="Times New Roman" w:cs="Times New Roman"/>
+          <w:b/>
+          <w:sz w:val="24"/>
+          <w:szCs w:val="24"/>
+        </w:rPr>
+      </w:pPr>
+    </w:p>
+    <w:p>
+      <w:pPr>
+        <w:rPr>
+          <w:rFonts w:ascii="Times New Roman" w:hAnsi="Times New Roman" w:cs="Times New Roman"/>
+          <w:b/>
+          <w:sz w:val="24"/>
+          <w:szCs w:val="24"/>
+        </w:rPr>
+      </w:pPr>
+    </w:p>
+    <w:p>
+      <w:pPr>
+        <w:rPr>
+          <w:rFonts w:ascii="Times New Roman" w:hAnsi="Times New Roman" w:cs="Times New Roman"/>
+          <w:b/>
+          <w:sz w:val="24"/>
+          <w:szCs w:val="24"/>
+        </w:rPr>
+      </w:pPr>
+    </w:p>
+    <w:p>
+      <w:pPr>
+        <w:rPr>
+          <w:rFonts w:ascii="Times New Roman" w:hAnsi="Times New Roman" w:cs="Times New Roman"/>
+          <w:b/>
+          <w:sz w:val="24"/>
+          <w:szCs w:val="24"/>
+        </w:rPr>
+      </w:pPr>
+    </w:p>
+    <w:p>
+      <w:pPr>
+        <w:rPr>
+          <w:rFonts w:ascii="Times New Roman" w:hAnsi="Times New Roman" w:cs="Times New Roman"/>
+          <w:b/>
+          <w:sz w:val="24"/>
+          <w:szCs w:val="24"/>
+        </w:rPr>
+      </w:pPr>
+    </w:p>
+    <w:p>
+      <w:pPr>
+        <w:rPr>
+          <w:rFonts w:ascii="Times New Roman" w:hAnsi="Times New Roman" w:cs="Times New Roman"/>
+          <w:b/>
+          <w:sz w:val="24"/>
+          <w:szCs w:val="24"/>
+        </w:rPr>
+      </w:pPr>
+    </w:p>
+    <w:p>
+      <w:pPr>
+        <w:rPr>
+          <w:rFonts w:ascii="Times New Roman" w:hAnsi="Times New Roman" w:cs="Times New Roman"/>
+          <w:b/>
+          <w:sz w:val="24"/>
+          <w:szCs w:val="24"/>
+        </w:rPr>
+      </w:pPr>
+    </w:p>
+    <w:p>
+      <w:pPr>
+        <w:rPr>
+          <w:rFonts w:ascii="Times New Roman" w:hAnsi="Times New Roman" w:cs="Times New Roman"/>
+          <w:b/>
+          <w:sz w:val="24"/>
+          <w:szCs w:val="24"/>
+        </w:rPr>
+      </w:pPr>
+      <w:r>
+        <w:rPr>
+          <w:rFonts w:ascii="Times New Roman" w:hAnsi="Times New Roman" w:cs="Times New Roman"/>
+          <w:b/>
+          <w:sz w:val="24"/>
+          <w:szCs w:val="24"/>
+        </w:rPr>
+        <w:lastRenderedPageBreak/>
+        <w:t>For admin:</w:t>
+      </w:r>
+      <w:r>
+        <w:rPr>
+          <w:rFonts w:ascii="Times New Roman" w:hAnsi="Times New Roman" w:cs="Times New Roman"/>
+          <w:b/>
+          <w:sz w:val="24"/>
+          <w:szCs w:val="24"/>
+        </w:rPr>
+        <w:br/>
+      </w:r>
+    </w:p>
+    <w:p>
+      <w:pPr>
+        <w:rPr>
+          <w:rFonts w:ascii="Times New Roman" w:hAnsi="Times New Roman" w:cs="Times New Roman"/>
+          <w:b/>
+          <w:sz w:val="24"/>
+          <w:szCs w:val="24"/>
+        </w:rPr>
+      </w:pPr>
+      <w:r>
+        <w:rPr>
+          <w:rFonts w:ascii="Times New Roman" w:hAnsi="Times New Roman" w:cs="Times New Roman"/>
+          <w:b/>
+          <w:sz w:val="24"/>
+          <w:szCs w:val="24"/>
+        </w:rPr>
+        <w:t>Add item:</w:t>
+      </w:r>
+    </w:p>
+    <w:p>
+      <w:pPr>
+        <w:rPr>
+          <w:rFonts w:ascii="Times New Roman" w:hAnsi="Times New Roman" w:cs="Times New Roman"/>
+          <w:b/>
+          <w:sz w:val="24"/>
+          <w:szCs w:val="24"/>
+        </w:rPr>
+      </w:pPr>
+      <w:r>
+        <w:rPr>
+          <w:rFonts w:ascii="Times New Roman" w:hAnsi="Times New Roman" w:cs="Times New Roman"/>
+          <w:noProof/>
+          <w:sz w:val="24"/>
+          <w:szCs w:val="24"/>
+        </w:rPr>
+        <w:drawing>
+          <wp:inline distT="0" distB="0" distL="0" distR="0" wp14:anchorId="2840F66E" wp14:editId="657650AC">
+            <wp:extent cx="5943600" cy="5222240"/>
+            <wp:effectExtent l="0" t="0" r="0" b="0"/>
+            <wp:docPr id="30" name="Picture 30"/>
+            <wp:cNvGraphicFramePr>
+              <a:graphicFrameLocks xmlns:a="http://schemas.openxmlformats.org/drawingml/2006/main" noChangeAspect="1"/>
+            </wp:cNvGraphicFramePr>
+            <a:graphic xmlns:a="http://schemas.openxmlformats.org/drawingml/2006/main">
+              <a:graphicData uri="http://schemas.openxmlformats.org/drawingml/2006/picture">
+                <pic:pic xmlns:pic="http://schemas.openxmlformats.org/drawingml/2006/picture">
+                  <pic:nvPicPr>
+                    <pic:cNvPr id="1" name=""/>
+                    <pic:cNvPicPr/>
+                  </pic:nvPicPr>
+                  <pic:blipFill>
+                    <a:blip r:embed="rId30"/>
+                    <a:stretch>
+                      <a:fillRect/>
+                    </a:stretch>
+                  </pic:blipFill>
+                  <pic:spPr>
+                    <a:xfrm>
+                      <a:off x="0" y="0"/>
                       <a:ext cx="5943600" cy="5222240"/>
                     </a:xfrm>
                     <a:prstGeom prst="rect">
@@ -6432,6 +6391,136 @@
     </w:p>
     <w:p>
       <w:pPr>
+        <w:rPr>
+          <w:b/>
+        </w:rPr>
+      </w:pPr>
+      <w:r>
+        <w:rPr>
+          <w:b/>
+        </w:rPr>
+        <w:lastRenderedPageBreak/>
+        <w:t>Update item:</w:t>
+      </w:r>
+    </w:p>
+    <w:p>
+      <w:pPr>
+        <w:rPr>
+          <w:b/>
+        </w:rPr>
+      </w:pPr>
+      <w:r>
+        <w:rPr>
+          <w:noProof/>
+        </w:rPr>
+        <w:drawing>
+          <wp:inline distT="0" distB="0" distL="0" distR="0" wp14:anchorId="0EAF049A" wp14:editId="15E5C321">
+            <wp:extent cx="5943600" cy="4034790"/>
+            <wp:effectExtent l="0" t="0" r="0" b="3810"/>
+            <wp:docPr id="32" name="Picture 32"/>
+            <wp:cNvGraphicFramePr>
+              <a:graphicFrameLocks xmlns:a="http://schemas.openxmlformats.org/drawingml/2006/main" noChangeAspect="1"/>
+            </wp:cNvGraphicFramePr>
+            <a:graphic xmlns:a="http://schemas.openxmlformats.org/drawingml/2006/main">
+              <a:graphicData uri="http://schemas.openxmlformats.org/drawingml/2006/picture">
+                <pic:pic xmlns:pic="http://schemas.openxmlformats.org/drawingml/2006/picture">
+                  <pic:nvPicPr>
+                    <pic:cNvPr id="1" name=""/>
+                    <pic:cNvPicPr/>
+                  </pic:nvPicPr>
+                  <pic:blipFill>
+                    <a:blip r:embed="rId31"/>
+                    <a:stretch>
+                      <a:fillRect/>
+                    </a:stretch>
+                  </pic:blipFill>
+                  <pic:spPr>
+                    <a:xfrm>
+                      <a:off x="0" y="0"/>
+                      <a:ext cx="5943600" cy="4034790"/>
+                    </a:xfrm>
+                    <a:prstGeom prst="rect">
+                      <a:avLst/>
+                    </a:prstGeom>
+                  </pic:spPr>
+                </pic:pic>
+              </a:graphicData>
+            </a:graphic>
+          </wp:inline>
+        </w:drawing>
+      </w:r>
+    </w:p>
+    <w:p/>
+    <w:p>
+      <w:pPr>
+        <w:rPr>
+          <w:b/>
+        </w:rPr>
+      </w:pPr>
+      <w:r>
+        <w:rPr>
+          <w:b/>
+        </w:rPr>
+        <w:t>Remove item:</w:t>
+      </w:r>
+    </w:p>
+    <w:p/>
+    <w:p>
+      <w:r>
+        <w:rPr>
+          <w:noProof/>
+        </w:rPr>
+        <w:drawing>
+          <wp:inline distT="0" distB="0" distL="0" distR="0" wp14:anchorId="1645F9A8" wp14:editId="49735741">
+            <wp:extent cx="5805055" cy="2908935"/>
+            <wp:effectExtent l="0" t="0" r="5715" b="5715"/>
+            <wp:docPr id="33" name="Picture 33"/>
+            <wp:cNvGraphicFramePr>
+              <a:graphicFrameLocks xmlns:a="http://schemas.openxmlformats.org/drawingml/2006/main" noChangeAspect="1"/>
+            </wp:cNvGraphicFramePr>
+            <a:graphic xmlns:a="http://schemas.openxmlformats.org/drawingml/2006/main">
+              <a:graphicData uri="http://schemas.openxmlformats.org/drawingml/2006/picture">
+                <pic:pic xmlns:pic="http://schemas.openxmlformats.org/drawingml/2006/picture">
+                  <pic:nvPicPr>
+                    <pic:cNvPr id="1" name=""/>
+                    <pic:cNvPicPr/>
+                  </pic:nvPicPr>
+                  <pic:blipFill>
+                    <a:blip r:embed="rId32"/>
+                    <a:stretch>
+                      <a:fillRect/>
+                    </a:stretch>
+                  </pic:blipFill>
+                  <pic:spPr>
+                    <a:xfrm>
+                      <a:off x="0" y="0"/>
+                      <a:ext cx="5815738" cy="2914288"/>
+                    </a:xfrm>
+                    <a:prstGeom prst="rect">
+                      <a:avLst/>
+                    </a:prstGeom>
+                  </pic:spPr>
+                </pic:pic>
+              </a:graphicData>
+            </a:graphic>
+          </wp:inline>
+        </w:drawing>
+      </w:r>
+    </w:p>
+    <w:p>
+      <w:r>
+        <w:lastRenderedPageBreak/>
+        <w:t>One of synchronizati</w:t>
+      </w:r>
+      <w:bookmarkStart w:id="0" w:name="_GoBack"/>
+      <w:bookmarkEnd w:id="0"/>
+      <w:r>
+        <w:t xml:space="preserve">on scenario: </w:t>
+      </w:r>
+    </w:p>
+    <w:p/>
+    <w:p>
+      <w:pPr>
         <w:pStyle w:val="Heading1"/>
         <w:rPr>
           <w:rFonts w:ascii="Times New Roman" w:hAnsi="Times New Roman" w:cs="Times New Roman"/>
@@ -6439,13 +6528,22 @@
           <w:szCs w:val="24"/>
         </w:rPr>
       </w:pPr>
-      <w:r>
-        <w:rPr>
-          <w:rFonts w:ascii="Times New Roman" w:hAnsi="Times New Roman" w:cs="Times New Roman"/>
-          <w:sz w:val="24"/>
-          <w:szCs w:val="24"/>
-        </w:rPr>
-        <w:lastRenderedPageBreak/>
+    </w:p>
+    <w:p>
+      <w:pPr>
+        <w:pStyle w:val="Heading1"/>
+        <w:rPr>
+          <w:rFonts w:ascii="Times New Roman" w:hAnsi="Times New Roman" w:cs="Times New Roman"/>
+          <w:sz w:val="24"/>
+          <w:szCs w:val="24"/>
+        </w:rPr>
+      </w:pPr>
+      <w:r>
+        <w:rPr>
+          <w:rFonts w:ascii="Times New Roman" w:hAnsi="Times New Roman" w:cs="Times New Roman"/>
+          <w:sz w:val="24"/>
+          <w:szCs w:val="24"/>
+        </w:rPr>
         <w:t>References</w:t>
       </w:r>
     </w:p>
@@ -6492,7 +6590,7 @@
         </w:rPr>
         <w:t xml:space="preserve">- </w:t>
       </w:r>
-      <w:hyperlink r:id="rId30" w:history="1">
+      <w:hyperlink r:id="rId33" w:history="1">
         <w:r>
           <w:rPr>
             <w:rStyle w:val="Hyperlink"/>
@@ -6550,31 +6648,7 @@
           <w:sz w:val="24"/>
           <w:szCs w:val="24"/>
         </w:rPr>
-        <w:t>Douglas C. Schmidt</w:t>
-      </w:r>
-      <w:r>
-        <w:rPr>
-          <w:rFonts w:ascii="Times New Roman" w:hAnsi="Times New Roman" w:cs="Times New Roman"/>
-          <w:sz w:val="24"/>
-          <w:szCs w:val="24"/>
-        </w:rPr>
-        <w:t xml:space="preserve">, </w:t>
-      </w:r>
-      <w:r>
-        <w:rPr>
-          <w:rFonts w:ascii="Times New Roman" w:hAnsi="Times New Roman" w:cs="Times New Roman"/>
-          <w:sz w:val="24"/>
-          <w:szCs w:val="24"/>
-        </w:rPr>
-        <w:t>Department of Computer Science</w:t>
-      </w:r>
-      <w:r>
-        <w:rPr>
-          <w:rFonts w:ascii="Times New Roman" w:hAnsi="Times New Roman" w:cs="Times New Roman"/>
-          <w:sz w:val="24"/>
-          <w:szCs w:val="24"/>
-        </w:rPr>
-        <w:t xml:space="preserve">, </w:t>
+        <w:t xml:space="preserve">Douglas C. Schmidt, Department of Computer Science, </w:t>
       </w:r>
       <w:r>
         <w:rPr>
@@ -6584,7 +6658,7 @@
         </w:rPr>
         <w:t xml:space="preserve">Washington University. </w:t>
       </w:r>
-      <w:hyperlink r:id="rId31" w:history="1">
+      <w:hyperlink r:id="rId34" w:history="1">
         <w:r>
           <w:rPr>
             <w:rStyle w:val="Hyperlink"/>
@@ -6599,7 +6673,48 @@
     <w:p>
       <w:pPr>
         <w:rPr>
+          <w:rFonts w:ascii="Times New Roman" w:hAnsi="Times New Roman" w:cs="Times New Roman"/>
+          <w:i/>
+          <w:sz w:val="24"/>
+          <w:szCs w:val="24"/>
+        </w:rPr>
+      </w:pPr>
+      <w:r>
+        <w:rPr>
+          <w:rFonts w:ascii="Times New Roman" w:hAnsi="Times New Roman" w:cs="Times New Roman"/>
+          <w:i/>
+          <w:sz w:val="24"/>
+          <w:szCs w:val="24"/>
+        </w:rPr>
+        <w:t>[3]</w:t>
+      </w:r>
+      <w:r>
+        <w:rPr>
+          <w:rFonts w:ascii="Times New Roman" w:hAnsi="Times New Roman" w:cs="Times New Roman"/>
+          <w:i/>
+          <w:sz w:val="24"/>
+          <w:szCs w:val="24"/>
+        </w:rPr>
+        <w:t xml:space="preserve"> - </w:t>
+      </w:r>
+      <w:hyperlink r:id="rId35" w:history="1">
+        <w:r>
+          <w:rPr>
+            <w:rStyle w:val="Hyperlink"/>
+            <w:rFonts w:ascii="Times New Roman" w:hAnsi="Times New Roman" w:cs="Times New Roman"/>
+            <w:i/>
+            <w:sz w:val="24"/>
+            <w:szCs w:val="24"/>
+          </w:rPr>
+          <w:t>http://stackoverflow.com/questions/6616141/java-threads-locking-on-a-specific-object</w:t>
+        </w:r>
+      </w:hyperlink>
+    </w:p>
+    <w:p>
+      <w:pPr>
+        <w:rPr>
           <w:rFonts w:ascii="Times New Roman" w:eastAsia="Times New Roman" w:hAnsi="Times New Roman" w:cs="Times New Roman"/>
+          <w:i/>
           <w:sz w:val="25"/>
           <w:szCs w:val="25"/>
         </w:rPr>
@@ -6607,6 +6722,7 @@
       <w:r>
         <w:rPr>
           <w:rFonts w:ascii="Times New Roman" w:hAnsi="Times New Roman" w:cs="Times New Roman"/>
+          <w:i/>
           <w:sz w:val="24"/>
           <w:szCs w:val="24"/>
         </w:rPr>
@@ -9081,7 +9197,7 @@
 </file>
 
 <file path=customXml/itemProps1.xml><?xml version="1.0" encoding="utf-8"?>
-<ds:datastoreItem xmlns:ds="http://schemas.openxmlformats.org/officeDocument/2006/customXml" ds:itemID="{5654952A-FD20-45D2-ADAB-9E7CD90C6848}">
+<ds:datastoreItem xmlns:ds="http://schemas.openxmlformats.org/officeDocument/2006/customXml" ds:itemID="{D75691E7-66FE-4595-8F7E-F4D9FB5BA68F}">
   <ds:schemaRefs>
     <ds:schemaRef ds:uri="http://schemas.openxmlformats.org/officeDocument/2006/bibliography"/>
   </ds:schemaRefs>

</xml_diff>

<commit_message>
Assignment #5 : Report final changes
</commit_message>
<xml_diff>
--- a/docs/Assignment-5 #report.docx
+++ b/docs/Assignment-5 #report.docx
@@ -343,8 +343,6 @@
           <w:szCs w:val="24"/>
         </w:rPr>
       </w:pPr>
-      <w:bookmarkStart w:id="0" w:name="_GoBack"/>
-      <w:bookmarkEnd w:id="0"/>
     </w:p>
     <w:p>
       <w:pPr>
@@ -380,6 +378,7 @@
         <w:autoSpaceDN w:val="0"/>
         <w:adjustRightInd w:val="0"/>
         <w:spacing w:after="0" w:line="240" w:lineRule="auto"/>
+        <w:jc w:val="both"/>
         <w:rPr>
           <w:rFonts w:ascii="Times New Roman" w:hAnsi="Times New Roman" w:cs="Times New Roman"/>
           <w:color w:val="000000"/>
@@ -423,6 +422,7 @@
         <w:autoSpaceDN w:val="0"/>
         <w:adjustRightInd w:val="0"/>
         <w:spacing w:after="0" w:line="240" w:lineRule="auto"/>
+        <w:jc w:val="both"/>
         <w:rPr>
           <w:rFonts w:ascii="Times New Roman" w:hAnsi="Times New Roman" w:cs="Times New Roman"/>
           <w:color w:val="000000"/>
@@ -437,6 +437,7 @@
         <w:autoSpaceDN w:val="0"/>
         <w:adjustRightInd w:val="0"/>
         <w:spacing w:after="0" w:line="240" w:lineRule="auto"/>
+        <w:jc w:val="both"/>
         <w:rPr>
           <w:rFonts w:ascii="Times New Roman" w:hAnsi="Times New Roman" w:cs="Times New Roman"/>
           <w:color w:val="000000"/>
@@ -560,6 +561,7 @@
         <w:autoSpaceDN w:val="0"/>
         <w:adjustRightInd w:val="0"/>
         <w:spacing w:after="0" w:line="240" w:lineRule="auto"/>
+        <w:jc w:val="both"/>
         <w:rPr>
           <w:rFonts w:ascii="Times New Roman" w:hAnsi="Times New Roman" w:cs="Times New Roman"/>
           <w:color w:val="000000"/>
@@ -574,6 +576,7 @@
         <w:autoSpaceDN w:val="0"/>
         <w:adjustRightInd w:val="0"/>
         <w:spacing w:after="0" w:line="240" w:lineRule="auto"/>
+        <w:jc w:val="both"/>
         <w:rPr>
           <w:rFonts w:ascii="Times New Roman" w:hAnsi="Times New Roman" w:cs="Times New Roman"/>
           <w:color w:val="000000"/>
@@ -597,6 +600,7 @@
         <w:autoSpaceDN w:val="0"/>
         <w:adjustRightInd w:val="0"/>
         <w:spacing w:after="0" w:line="240" w:lineRule="auto"/>
+        <w:jc w:val="both"/>
         <w:rPr>
           <w:rFonts w:ascii="Times New Roman" w:hAnsi="Times New Roman" w:cs="Times New Roman"/>
           <w:color w:val="000000"/>
@@ -6522,10 +6526,20 @@
     </w:p>
     <w:p/>
     <w:p>
-      <w:r>
+      <w:pPr>
+        <w:rPr>
+          <w:b/>
+        </w:rPr>
+      </w:pPr>
+      <w:bookmarkStart w:id="0" w:name="_GoBack"/>
+      <w:r>
+        <w:rPr>
+          <w:b/>
+        </w:rPr>
         <w:t xml:space="preserve">Scenario: </w:t>
       </w:r>
     </w:p>
+    <w:bookmarkEnd w:id="0"/>
     <w:p>
       <w:r>
         <w:t>2 customer threads: buying 2 different products with product id: 90313, 90314</w:t>
@@ -9176,7 +9190,7 @@
 </file>
 
 <file path=customXml/itemProps1.xml><?xml version="1.0" encoding="utf-8"?>
-<ds:datastoreItem xmlns:ds="http://schemas.openxmlformats.org/officeDocument/2006/customXml" ds:itemID="{F6EE32F4-37B1-4E2E-B0E6-9C716C5E41C2}">
+<ds:datastoreItem xmlns:ds="http://schemas.openxmlformats.org/officeDocument/2006/customXml" ds:itemID="{4794F2FE-5CDA-4D8D-9334-216BC524AB0B}">
   <ds:schemaRefs>
     <ds:schemaRef ds:uri="http://schemas.openxmlformats.org/officeDocument/2006/bibliography"/>
   </ds:schemaRefs>

</xml_diff>